<commit_message>
Pridėti prototipo, aprūpinimo, gamybos ir paslaugų punktai
</commit_message>
<xml_diff>
--- a/TYM komanda.docx
+++ b/TYM komanda.docx
@@ -8,6 +8,7 @@
         <w:jc w:val="left"/>
         <w:rPr>
           <w:b/>
+          <w:noProof/>
           <w:sz w:val="22"/>
           <w:szCs w:val="22"/>
         </w:rPr>
@@ -18,12 +19,14 @@
         <w:pStyle w:val="Title"/>
         <w:rPr>
           <w:b/>
+          <w:noProof/>
           <w:szCs w:val="28"/>
         </w:rPr>
       </w:pPr>
       <w:r>
         <w:rPr>
           <w:b/>
+          <w:noProof/>
           <w:szCs w:val="28"/>
         </w:rPr>
         <w:t>KAUNO TECHNOLOGIJOS UNIVERSITETAS</w:t>
@@ -34,12 +37,14 @@
         <w:pStyle w:val="Title"/>
         <w:rPr>
           <w:b/>
+          <w:noProof/>
           <w:sz w:val="24"/>
         </w:rPr>
       </w:pPr>
       <w:r>
         <w:rPr>
           <w:b/>
+          <w:noProof/>
           <w:sz w:val="24"/>
         </w:rPr>
         <w:t>EKONOMIKOS IR VERSLO FAKULTETAS</w:t>
@@ -50,6 +55,7 @@
         <w:jc w:val="center"/>
         <w:rPr>
           <w:b/>
+          <w:noProof/>
           <w:sz w:val="22"/>
           <w:szCs w:val="22"/>
         </w:rPr>
@@ -60,11 +66,13 @@
         <w:jc w:val="center"/>
         <w:rPr>
           <w:b/>
+          <w:noProof/>
         </w:rPr>
       </w:pPr>
       <w:r>
         <w:rPr>
           <w:b/>
+          <w:noProof/>
         </w:rPr>
         <w:t>VADYBOS KATEDRA</w:t>
       </w:r>
@@ -73,6 +81,7 @@
       <w:pPr>
         <w:jc w:val="center"/>
         <w:rPr>
+          <w:noProof/>
           <w:sz w:val="22"/>
           <w:szCs w:val="22"/>
         </w:rPr>
@@ -82,6 +91,7 @@
       <w:pPr>
         <w:jc w:val="center"/>
         <w:rPr>
+          <w:noProof/>
           <w:sz w:val="22"/>
           <w:szCs w:val="22"/>
         </w:rPr>
@@ -91,6 +101,7 @@
       <w:pPr>
         <w:jc w:val="center"/>
         <w:rPr>
+          <w:noProof/>
           <w:sz w:val="22"/>
           <w:szCs w:val="22"/>
         </w:rPr>
@@ -100,6 +111,7 @@
       <w:pPr>
         <w:jc w:val="center"/>
         <w:rPr>
+          <w:noProof/>
           <w:sz w:val="22"/>
           <w:szCs w:val="22"/>
         </w:rPr>
@@ -109,6 +121,7 @@
       <w:pPr>
         <w:jc w:val="center"/>
         <w:rPr>
+          <w:noProof/>
           <w:sz w:val="22"/>
           <w:szCs w:val="22"/>
         </w:rPr>
@@ -118,6 +131,7 @@
       <w:pPr>
         <w:jc w:val="center"/>
         <w:rPr>
+          <w:noProof/>
           <w:sz w:val="22"/>
           <w:szCs w:val="22"/>
         </w:rPr>
@@ -127,6 +141,7 @@
       <w:pPr>
         <w:jc w:val="center"/>
         <w:rPr>
+          <w:noProof/>
           <w:sz w:val="22"/>
           <w:szCs w:val="22"/>
         </w:rPr>
@@ -136,6 +151,7 @@
       <w:pPr>
         <w:jc w:val="center"/>
         <w:rPr>
+          <w:noProof/>
           <w:sz w:val="22"/>
           <w:szCs w:val="22"/>
         </w:rPr>
@@ -145,6 +161,7 @@
       <w:pPr>
         <w:jc w:val="center"/>
         <w:rPr>
+          <w:noProof/>
           <w:sz w:val="22"/>
           <w:szCs w:val="22"/>
         </w:rPr>
@@ -154,6 +171,7 @@
       <w:pPr>
         <w:jc w:val="center"/>
         <w:rPr>
+          <w:noProof/>
           <w:sz w:val="22"/>
           <w:szCs w:val="22"/>
         </w:rPr>
@@ -163,6 +181,7 @@
       <w:pPr>
         <w:jc w:val="center"/>
         <w:rPr>
+          <w:noProof/>
           <w:sz w:val="22"/>
           <w:szCs w:val="22"/>
         </w:rPr>
@@ -172,6 +191,7 @@
       <w:pPr>
         <w:jc w:val="center"/>
         <w:rPr>
+          <w:noProof/>
           <w:sz w:val="22"/>
           <w:szCs w:val="22"/>
         </w:rPr>
@@ -181,6 +201,7 @@
       <w:pPr>
         <w:jc w:val="center"/>
         <w:rPr>
+          <w:noProof/>
           <w:sz w:val="22"/>
           <w:szCs w:val="22"/>
         </w:rPr>
@@ -193,6 +214,7 @@
         <w:rPr>
           <w:b/>
           <w:bCs/>
+          <w:noProof/>
           <w:sz w:val="22"/>
           <w:szCs w:val="22"/>
           <w:lang w:val="lt-LT"/>
@@ -202,6 +224,7 @@
         <w:rPr>
           <w:b/>
           <w:bCs/>
+          <w:noProof/>
           <w:sz w:val="22"/>
           <w:szCs w:val="22"/>
           <w:lang w:val="lt-LT"/>
@@ -215,6 +238,7 @@
         <w:rPr>
           <w:b/>
           <w:bCs/>
+          <w:noProof/>
           <w:sz w:val="22"/>
           <w:szCs w:val="22"/>
         </w:rPr>
@@ -227,6 +251,7 @@
           <w:b/>
           <w:bCs/>
           <w:i/>
+          <w:noProof/>
           <w:sz w:val="22"/>
           <w:szCs w:val="22"/>
         </w:rPr>
@@ -236,6 +261,7 @@
           <w:b/>
           <w:bCs/>
           <w:i/>
+          <w:noProof/>
           <w:sz w:val="22"/>
           <w:szCs w:val="22"/>
         </w:rPr>
@@ -246,6 +272,7 @@
           <w:b/>
           <w:bCs/>
           <w:i/>
+          <w:noProof/>
           <w:sz w:val="22"/>
           <w:szCs w:val="22"/>
         </w:rPr>
@@ -256,6 +283,7 @@
           <w:b/>
           <w:bCs/>
           <w:i/>
+          <w:noProof/>
           <w:sz w:val="22"/>
           <w:szCs w:val="22"/>
         </w:rPr>
@@ -268,6 +296,7 @@
         <w:rPr>
           <w:b/>
           <w:bCs/>
+          <w:noProof/>
           <w:sz w:val="22"/>
           <w:szCs w:val="22"/>
         </w:rPr>
@@ -279,6 +308,7 @@
         <w:rPr>
           <w:b/>
           <w:bCs/>
+          <w:noProof/>
           <w:sz w:val="22"/>
           <w:szCs w:val="22"/>
           <w:vertAlign w:val="superscript"/>
@@ -286,6 +316,7 @@
       </w:pPr>
       <w:r>
         <w:rPr>
+          <w:noProof/>
           <w:vertAlign w:val="superscript"/>
         </w:rPr>
         <w:t xml:space="preserve"> </w:t>
@@ -297,6 +328,7 @@
         <w:rPr>
           <w:b/>
           <w:bCs/>
+          <w:noProof/>
           <w:sz w:val="22"/>
           <w:szCs w:val="22"/>
           <w:vertAlign w:val="superscript"/>
@@ -309,6 +341,7 @@
         <w:rPr>
           <w:b/>
           <w:bCs/>
+          <w:noProof/>
           <w:sz w:val="22"/>
           <w:szCs w:val="22"/>
           <w:vertAlign w:val="superscript"/>
@@ -318,68 +351,99 @@
     <w:p>
       <w:pPr>
         <w:jc w:val="center"/>
+        <w:rPr>
+          <w:noProof/>
+        </w:rPr>
       </w:pPr>
     </w:p>
     <w:p>
       <w:pPr>
         <w:jc w:val="center"/>
+        <w:rPr>
+          <w:noProof/>
+        </w:rPr>
       </w:pPr>
     </w:p>
     <w:p>
       <w:pPr>
         <w:jc w:val="center"/>
+        <w:rPr>
+          <w:noProof/>
+        </w:rPr>
       </w:pPr>
     </w:p>
     <w:p>
       <w:pPr>
         <w:jc w:val="center"/>
+        <w:rPr>
+          <w:noProof/>
+        </w:rPr>
       </w:pPr>
     </w:p>
     <w:p>
       <w:pPr>
         <w:jc w:val="center"/>
+        <w:rPr>
+          <w:noProof/>
+        </w:rPr>
       </w:pPr>
     </w:p>
     <w:p>
       <w:pPr>
         <w:jc w:val="center"/>
+        <w:rPr>
+          <w:noProof/>
+        </w:rPr>
       </w:pPr>
     </w:p>
     <w:p>
       <w:pPr>
         <w:jc w:val="center"/>
+        <w:rPr>
+          <w:noProof/>
+        </w:rPr>
       </w:pPr>
     </w:p>
     <w:p>
       <w:pPr>
         <w:jc w:val="center"/>
+        <w:rPr>
+          <w:noProof/>
+        </w:rPr>
       </w:pPr>
     </w:p>
     <w:p>
       <w:pPr>
         <w:jc w:val="center"/>
+        <w:rPr>
+          <w:noProof/>
+        </w:rPr>
       </w:pPr>
     </w:p>
     <w:p>
       <w:pPr>
         <w:jc w:val="right"/>
-      </w:pPr>
-      <w:r>
+        <w:rPr>
+          <w:noProof/>
+        </w:rPr>
+      </w:pPr>
+      <w:r>
+        <w:rPr>
+          <w:noProof/>
+        </w:rPr>
         <w:t xml:space="preserve">                                                    </w:t>
       </w:r>
       <w:r>
+        <w:rPr>
+          <w:noProof/>
+        </w:rPr>
         <w:tab/>
-        <w:t xml:space="preserve">                Atliko: IFF-4/1 </w:t>
-      </w:r>
-      <w:proofErr w:type="spellStart"/>
-      <w:r>
-        <w:t>gr</w:t>
-      </w:r>
-      <w:proofErr w:type="spellEnd"/>
-      <w:r>
-        <w:t xml:space="preserve">. st. </w:t>
-      </w:r>
-      <w:r>
+        <w:t xml:space="preserve">                Atliko: IFF-4/1 gr. st. </w:t>
+      </w:r>
+      <w:r>
+        <w:rPr>
+          <w:noProof/>
+        </w:rPr>
         <w:t>Aidas Balčaitis</w:t>
       </w:r>
     </w:p>
@@ -387,78 +451,86 @@
       <w:pPr>
         <w:ind w:left="5184"/>
         <w:jc w:val="right"/>
-      </w:pPr>
-      <w:r>
-        <w:t xml:space="preserve">             IFF-4/1  </w:t>
-      </w:r>
-      <w:proofErr w:type="spellStart"/>
-      <w:r>
-        <w:t>gr</w:t>
-      </w:r>
-      <w:proofErr w:type="spellEnd"/>
-      <w:r>
-        <w:t>. st. Marius Blažys</w:t>
+        <w:rPr>
+          <w:noProof/>
+        </w:rPr>
+      </w:pPr>
+      <w:r>
+        <w:rPr>
+          <w:noProof/>
+        </w:rPr>
+        <w:t xml:space="preserve">             IFF-4/1  gr. st. Marius Blažys</w:t>
       </w:r>
     </w:p>
     <w:p>
       <w:pPr>
         <w:ind w:left="5184"/>
         <w:jc w:val="right"/>
-      </w:pPr>
-      <w:r>
-        <w:t xml:space="preserve">             IFF-4/1  </w:t>
-      </w:r>
-      <w:proofErr w:type="spellStart"/>
-      <w:r>
-        <w:t>gr</w:t>
-      </w:r>
-      <w:proofErr w:type="spellEnd"/>
-      <w:r>
-        <w:t xml:space="preserve">. st. </w:t>
-      </w:r>
-      <w:r>
-        <w:t xml:space="preserve">Justė </w:t>
-      </w:r>
-      <w:proofErr w:type="spellStart"/>
-      <w:r>
-        <w:t>Liaukiavičiūtė</w:t>
-      </w:r>
-      <w:proofErr w:type="spellEnd"/>
+        <w:rPr>
+          <w:noProof/>
+        </w:rPr>
+      </w:pPr>
+      <w:r>
+        <w:rPr>
+          <w:noProof/>
+        </w:rPr>
+        <w:t xml:space="preserve">             IFF-4/1  gr. st. </w:t>
+      </w:r>
+      <w:r>
+        <w:rPr>
+          <w:noProof/>
+        </w:rPr>
+        <w:t>Justė Liaukiavičiūtė</w:t>
+      </w:r>
     </w:p>
     <w:p>
       <w:pPr>
         <w:ind w:left="5184"/>
         <w:jc w:val="right"/>
-      </w:pPr>
-      <w:r>
-        <w:t xml:space="preserve">IFF-4/1  </w:t>
-      </w:r>
-      <w:proofErr w:type="spellStart"/>
-      <w:r>
-        <w:t>gr</w:t>
-      </w:r>
-      <w:proofErr w:type="spellEnd"/>
-      <w:r>
-        <w:t xml:space="preserve">. st. Mantas </w:t>
-      </w:r>
-      <w:proofErr w:type="spellStart"/>
-      <w:r>
-        <w:t>Zambacevičius</w:t>
-      </w:r>
-      <w:proofErr w:type="spellEnd"/>
+        <w:rPr>
+          <w:noProof/>
+        </w:rPr>
+      </w:pPr>
+      <w:r>
+        <w:rPr>
+          <w:noProof/>
+        </w:rPr>
+        <w:t>IFF-4/1  gr. st. Mantas Zambacevičius</w:t>
+      </w:r>
     </w:p>
     <w:p>
       <w:pPr>
         <w:ind w:left="5184"/>
-      </w:pPr>
-    </w:p>
-    <w:p/>
-    <w:p/>
+        <w:rPr>
+          <w:noProof/>
+        </w:rPr>
+      </w:pPr>
+    </w:p>
+    <w:p>
+      <w:pPr>
+        <w:rPr>
+          <w:noProof/>
+        </w:rPr>
+      </w:pPr>
+    </w:p>
+    <w:p>
+      <w:pPr>
+        <w:rPr>
+          <w:noProof/>
+        </w:rPr>
+      </w:pPr>
+    </w:p>
     <w:p>
       <w:pPr>
         <w:ind w:left="5040"/>
-      </w:pPr>
-      <w:r>
+        <w:rPr>
+          <w:noProof/>
+        </w:rPr>
+      </w:pPr>
+      <w:r>
+        <w:rPr>
+          <w:noProof/>
+        </w:rPr>
         <w:t xml:space="preserve">           Priėmė:</w:t>
       </w:r>
     </w:p>
@@ -467,6 +539,7 @@
         <w:ind w:left="5040"/>
         <w:rPr>
           <w:i/>
+          <w:noProof/>
         </w:rPr>
       </w:pPr>
     </w:p>
@@ -474,54 +547,79 @@
       <w:pPr>
         <w:ind w:left="5812"/>
         <w:jc w:val="right"/>
-      </w:pPr>
-      <w:r>
-        <w:t xml:space="preserve">profesorė Vilmantė </w:t>
-      </w:r>
-      <w:proofErr w:type="spellStart"/>
-      <w:r>
-        <w:t>Kumpikaitė-Valiūnienė</w:t>
-      </w:r>
-      <w:proofErr w:type="spellEnd"/>
+        <w:rPr>
+          <w:noProof/>
+        </w:rPr>
+      </w:pPr>
+      <w:r>
+        <w:rPr>
+          <w:noProof/>
+        </w:rPr>
+        <w:t>profesorė Vilmantė Kumpikaitė-Valiūnienė</w:t>
+      </w:r>
     </w:p>
     <w:p>
       <w:pPr>
         <w:jc w:val="center"/>
+        <w:rPr>
+          <w:noProof/>
+        </w:rPr>
       </w:pPr>
     </w:p>
     <w:p>
       <w:pPr>
         <w:jc w:val="center"/>
+        <w:rPr>
+          <w:noProof/>
+        </w:rPr>
       </w:pPr>
     </w:p>
     <w:p>
       <w:pPr>
         <w:jc w:val="center"/>
+        <w:rPr>
+          <w:noProof/>
+        </w:rPr>
       </w:pPr>
     </w:p>
     <w:p>
       <w:pPr>
         <w:jc w:val="center"/>
+        <w:rPr>
+          <w:noProof/>
+        </w:rPr>
       </w:pPr>
     </w:p>
     <w:p>
       <w:pPr>
         <w:jc w:val="center"/>
+        <w:rPr>
+          <w:noProof/>
+        </w:rPr>
       </w:pPr>
     </w:p>
     <w:p>
       <w:pPr>
         <w:jc w:val="center"/>
+        <w:rPr>
+          <w:noProof/>
+        </w:rPr>
       </w:pPr>
     </w:p>
     <w:p>
       <w:pPr>
         <w:jc w:val="center"/>
+        <w:rPr>
+          <w:noProof/>
+        </w:rPr>
       </w:pPr>
     </w:p>
     <w:p>
       <w:pPr>
         <w:jc w:val="center"/>
+        <w:rPr>
+          <w:noProof/>
+        </w:rPr>
       </w:pPr>
     </w:p>
     <w:p>
@@ -529,15 +627,20 @@
         <w:jc w:val="center"/>
         <w:rPr>
           <w:b/>
+          <w:noProof/>
         </w:rPr>
       </w:pPr>
       <w:r>
         <w:rPr>
           <w:b/>
+          <w:noProof/>
         </w:rPr>
         <w:t>KAUNAS 2017</w:t>
       </w:r>
       <w:r>
+        <w:rPr>
+          <w:noProof/>
+        </w:rPr>
         <w:br w:type="page"/>
       </w:r>
     </w:p>
@@ -546,6 +649,7 @@
         <w:rPr>
           <w:b/>
           <w:bCs/>
+          <w:noProof/>
         </w:rPr>
         <w:id w:val="-380785420"/>
         <w:docPartObj>
@@ -561,7 +665,15 @@
       </w:sdtEndPr>
       <w:sdtContent>
         <w:p>
+          <w:pPr>
+            <w:rPr>
+              <w:noProof/>
+            </w:rPr>
+          </w:pPr>
           <w:r>
+            <w:rPr>
+              <w:noProof/>
+            </w:rPr>
             <w:t>Turinys</w:t>
           </w:r>
         </w:p>
@@ -577,16 +689,24 @@
               <w:noProof/>
               <w:sz w:val="22"/>
               <w:szCs w:val="22"/>
-              <w:lang w:val="en-US"/>
             </w:rPr>
           </w:pPr>
           <w:r>
+            <w:rPr>
+              <w:noProof/>
+            </w:rPr>
             <w:fldChar w:fldCharType="begin"/>
           </w:r>
           <w:r>
+            <w:rPr>
+              <w:noProof/>
+            </w:rPr>
             <w:instrText xml:space="preserve"> TOC \o "1-3" \h \z \u </w:instrText>
           </w:r>
           <w:r>
+            <w:rPr>
+              <w:noProof/>
+            </w:rPr>
             <w:fldChar w:fldCharType="separate"/>
           </w:r>
           <w:hyperlink w:anchor="_Toc478650020" w:history="1">
@@ -603,7 +723,6 @@
                 <w:noProof/>
                 <w:sz w:val="22"/>
                 <w:szCs w:val="22"/>
-                <w:lang w:val="en-US"/>
               </w:rPr>
               <w:tab/>
             </w:r>
@@ -675,7 +794,6 @@
               <w:noProof/>
               <w:sz w:val="22"/>
               <w:szCs w:val="22"/>
-              <w:lang w:val="en-US"/>
             </w:rPr>
           </w:pPr>
           <w:hyperlink w:anchor="_Toc478650021" w:history="1">
@@ -747,7 +865,6 @@
               <w:noProof/>
               <w:sz w:val="22"/>
               <w:szCs w:val="22"/>
-              <w:lang w:val="en-US"/>
             </w:rPr>
           </w:pPr>
           <w:hyperlink w:anchor="_Toc478650022" w:history="1">
@@ -819,7 +936,6 @@
               <w:noProof/>
               <w:sz w:val="22"/>
               <w:szCs w:val="22"/>
-              <w:lang w:val="en-US"/>
             </w:rPr>
           </w:pPr>
           <w:hyperlink w:anchor="_Toc478650023" w:history="1">
@@ -891,7 +1007,6 @@
               <w:noProof/>
               <w:sz w:val="22"/>
               <w:szCs w:val="22"/>
-              <w:lang w:val="en-US"/>
             </w:rPr>
           </w:pPr>
           <w:hyperlink w:anchor="_Toc478650024" w:history="1">
@@ -953,10 +1068,16 @@
           </w:hyperlink>
         </w:p>
         <w:p>
+          <w:pPr>
+            <w:rPr>
+              <w:noProof/>
+            </w:rPr>
+          </w:pPr>
           <w:r>
             <w:rPr>
               <w:b/>
               <w:bCs/>
+              <w:noProof/>
             </w:rPr>
             <w:fldChar w:fldCharType="end"/>
           </w:r>
@@ -968,6 +1089,7 @@
         <w:rPr>
           <w:b/>
           <w:bCs/>
+          <w:noProof/>
           <w:color w:val="000000"/>
           <w:lang w:bidi="hi-IN"/>
         </w:rPr>
@@ -976,6 +1098,7 @@
         <w:rPr>
           <w:b/>
           <w:bCs/>
+          <w:noProof/>
           <w:color w:val="000000"/>
           <w:lang w:bidi="hi-IN"/>
         </w:rPr>
@@ -985,10 +1108,16 @@
     <w:p>
       <w:pPr>
         <w:pStyle w:val="Heading1"/>
+        <w:rPr>
+          <w:noProof/>
+        </w:rPr>
       </w:pPr>
       <w:bookmarkStart w:id="0" w:name="_Toc428951988"/>
       <w:bookmarkStart w:id="1" w:name="_Toc478650020"/>
       <w:r>
+        <w:rPr>
+          <w:noProof/>
+        </w:rPr>
         <w:lastRenderedPageBreak/>
         <w:t>ORGANIZACIJOS CHARAKTERISTIKA</w:t>
       </w:r>
@@ -999,6 +1128,7 @@
       <w:pPr>
         <w:jc w:val="both"/>
         <w:rPr>
+          <w:noProof/>
           <w:color w:val="000000"/>
         </w:rPr>
       </w:pPr>
@@ -1006,55 +1136,113 @@
     <w:p>
       <w:pPr>
         <w:pStyle w:val="Heading2"/>
+        <w:rPr>
+          <w:noProof/>
+        </w:rPr>
       </w:pPr>
       <w:bookmarkStart w:id="2" w:name="_Toc478650021"/>
       <w:r>
+        <w:rPr>
+          <w:noProof/>
+        </w:rPr>
         <w:t>O</w:t>
       </w:r>
       <w:r>
+        <w:rPr>
+          <w:noProof/>
+        </w:rPr>
         <w:t>rganizacijos veiklos pobūdis, produktų ir/ar paslaugų nomenklatūra</w:t>
       </w:r>
       <w:bookmarkEnd w:id="2"/>
     </w:p>
-    <w:p/>
+    <w:p>
+      <w:pPr>
+        <w:rPr>
+          <w:noProof/>
+        </w:rPr>
+      </w:pPr>
+    </w:p>
     <w:p>
       <w:pPr>
         <w:ind w:firstLine="720"/>
+        <w:rPr>
+          <w:noProof/>
+        </w:rPr>
       </w:pPr>
       <w:r>
         <w:rPr>
           <w:b/>
+          <w:noProof/>
         </w:rPr>
         <w:t xml:space="preserve">UAB „Neste Lietuva“ – </w:t>
       </w:r>
       <w:r>
+        <w:rPr>
+          <w:noProof/>
+        </w:rPr>
         <w:t>didžiausias Lietuvoje automatinių degalinių tinklas. Įmonė atstovauja pasaulinio lygio korporacijai „NESTE OIL“. Šios organizacijos veikla apima naftos ir atsinaujinančių energijos šaltinių perdirbimą. Organizacija didžiausią dėmesį skiria aukštos kokybės degalų gamybai, remiantis gamtos išsaugojimu ir tausojimu. „Neste“ – pirmaujanti ne tik pasaulyje, bet ir Lietuvoje, dyzelino iš atsinaujinančių šaltinių gamintoja. Ši įmonė yra sukūrusi naujos kartos dyzelino rūšį („NESTE PRO DIESEL“), kuria prekiaujama Suomijoje, Lietuvoje bei Latvijoje.</w:t>
       </w:r>
     </w:p>
-    <w:p/>
+    <w:p>
+      <w:pPr>
+        <w:rPr>
+          <w:noProof/>
+        </w:rPr>
+      </w:pPr>
+    </w:p>
     <w:p>
       <w:pPr>
         <w:ind w:firstLine="720"/>
-      </w:pPr>
-      <w:r>
+        <w:rPr>
+          <w:noProof/>
+        </w:rPr>
+      </w:pPr>
+      <w:r>
+        <w:rPr>
+          <w:noProof/>
+        </w:rPr>
         <w:t>„NESTE OIL“ vykdo didmeninės prekybos verslo politiką. Tai reiškia, kad įmonės veikla yra nuolatos tobulinama atsižvelgiant į kliento poreikius bei teikiamų paslaugų progresą pasaulinėje rinkoje. Įmonė parduoda ir pristato įvairių rūšių kurą visoje Lietuvoje.</w:t>
       </w:r>
     </w:p>
-    <w:p/>
+    <w:p>
+      <w:pPr>
+        <w:rPr>
+          <w:noProof/>
+        </w:rPr>
+      </w:pPr>
+    </w:p>
     <w:p>
       <w:pPr>
         <w:ind w:firstLine="720"/>
-      </w:pPr>
-      <w:r>
+        <w:rPr>
+          <w:noProof/>
+        </w:rPr>
+      </w:pPr>
+      <w:r>
+        <w:rPr>
+          <w:noProof/>
+        </w:rPr>
         <w:t xml:space="preserve">„Neste“ veikia daugiau nei 14 pasaulio šalių. Bendrai šioje korporacijoje dirba apie 5 tūkst. žmonių. Lietuvoje ši korporacija turi 70 degalinių skirtinguose miestuose. 2015 metais organizacijos pardavimai siekė 11 mlrd. eurų. </w:t>
       </w:r>
     </w:p>
-    <w:p/>
+    <w:p>
+      <w:pPr>
+        <w:rPr>
+          <w:noProof/>
+        </w:rPr>
+      </w:pPr>
+    </w:p>
     <w:p>
       <w:pPr>
         <w:ind w:firstLine="720"/>
-      </w:pPr>
-      <w:r>
+        <w:rPr>
+          <w:noProof/>
+        </w:rPr>
+      </w:pPr>
+      <w:r>
+        <w:rPr>
+          <w:noProof/>
+        </w:rPr>
         <w:t>Visose savo veiklos srityse “NESTE OIL” siekia užtikrini kokybišką klientų aptarnavimą, aukštos kokybės naftos produktus bei aukščiausius pasiekimus ekologijos srityje.</w:t>
       </w:r>
     </w:p>
@@ -1062,22 +1250,33 @@
       <w:pPr>
         <w:pStyle w:val="Heading2"/>
         <w:rPr>
+          <w:noProof/>
           <w:sz w:val="28"/>
           <w:szCs w:val="28"/>
         </w:rPr>
       </w:pPr>
       <w:r>
+        <w:rPr>
+          <w:noProof/>
+        </w:rPr>
         <w:t xml:space="preserve"> </w:t>
       </w:r>
       <w:bookmarkStart w:id="3" w:name="_Toc478650022"/>
       <w:r>
+        <w:rPr>
+          <w:noProof/>
+        </w:rPr>
         <w:t>O</w:t>
       </w:r>
       <w:r>
+        <w:rPr>
+          <w:noProof/>
+        </w:rPr>
         <w:t>rganizacijos misija, vizija, strateginiai tikslai ir pan</w:t>
       </w:r>
       <w:r>
         <w:rPr>
+          <w:noProof/>
           <w:sz w:val="28"/>
           <w:szCs w:val="28"/>
         </w:rPr>
@@ -1092,6 +1291,7 @@
         <w:jc w:val="both"/>
         <w:rPr>
           <w:bCs/>
+          <w:noProof/>
         </w:rPr>
       </w:pPr>
     </w:p>
@@ -1101,11 +1301,13 @@
         <w:jc w:val="both"/>
         <w:rPr>
           <w:bCs/>
+          <w:noProof/>
         </w:rPr>
       </w:pPr>
       <w:r>
         <w:rPr>
           <w:bCs/>
+          <w:noProof/>
         </w:rPr>
         <w:t>Organizacijos misija – kurti ateitį.</w:t>
       </w:r>
@@ -1115,6 +1317,7 @@
         <w:jc w:val="both"/>
         <w:rPr>
           <w:bCs/>
+          <w:noProof/>
         </w:rPr>
       </w:pPr>
     </w:p>
@@ -1122,8 +1325,14 @@
       <w:pPr>
         <w:ind w:firstLine="720"/>
         <w:jc w:val="both"/>
-      </w:pPr>
-      <w:r>
+        <w:rPr>
+          <w:noProof/>
+        </w:rPr>
+      </w:pPr>
+      <w:r>
+        <w:rPr>
+          <w:noProof/>
+        </w:rPr>
         <w:t>Būti pirmaujančia Europos aprangos kompanija, kuriančia modernius ir patogius produktus, teikiančius džiaugsmą, sveikam, aktyviam gyvenimui.</w:t>
       </w:r>
     </w:p>
@@ -1132,6 +1341,7 @@
         <w:jc w:val="both"/>
         <w:rPr>
           <w:bCs/>
+          <w:noProof/>
         </w:rPr>
       </w:pPr>
     </w:p>
@@ -1141,50 +1351,83 @@
         <w:spacing w:before="0" w:beforeAutospacing="0"/>
         <w:ind w:firstLine="720"/>
         <w:jc w:val="both"/>
-      </w:pPr>
-      <w:r>
+        <w:rPr>
+          <w:noProof/>
+        </w:rPr>
+      </w:pPr>
+      <w:r>
+        <w:rPr>
+          <w:noProof/>
+        </w:rPr>
         <w:t>„Mes esame lyderiai, matantys ateitį, kupiną galimybių. Visuomet mąstėme kitaip. Norime mesti iššūkį naftos perdirbimo pramonei pasiūlydami rinkai itin švarius degalus, pagamintus iš atsinaujinančių šaltinių.“</w:t>
       </w:r>
     </w:p>
     <w:p>
       <w:pPr>
         <w:jc w:val="both"/>
+        <w:rPr>
+          <w:noProof/>
+        </w:rPr>
       </w:pPr>
     </w:p>
     <w:p>
       <w:pPr>
         <w:ind w:firstLine="720"/>
         <w:jc w:val="both"/>
-      </w:pPr>
-      <w:r>
+        <w:rPr>
+          <w:noProof/>
+        </w:rPr>
+      </w:pPr>
+      <w:r>
+        <w:rPr>
+          <w:noProof/>
+        </w:rPr>
         <w:t>Organizacijos vizija - būti partneriu, siūlančiu sprendimus ieškantiems aplinkai draugiškų degalų.</w:t>
       </w:r>
     </w:p>
     <w:p>
       <w:pPr>
         <w:jc w:val="both"/>
+        <w:rPr>
+          <w:noProof/>
+        </w:rPr>
       </w:pPr>
     </w:p>
     <w:p>
       <w:pPr>
         <w:ind w:firstLine="720"/>
         <w:jc w:val="both"/>
-      </w:pPr>
-      <w:r>
+        <w:rPr>
+          <w:noProof/>
+        </w:rPr>
+      </w:pPr>
+      <w:r>
+        <w:rPr>
+          <w:noProof/>
+        </w:rPr>
         <w:t>„Siekiame būti partneriu, siūlančiu klientams ne tik produktus, bet ir sprendimus. Visapusiški sprendimai, rasti bendradarbiaujant su klientais, leidžia sukurti pridėtinę vertę ir jiems, ir jų klientams, ir mums.“</w:t>
       </w:r>
     </w:p>
     <w:p>
       <w:pPr>
         <w:jc w:val="both"/>
+        <w:rPr>
+          <w:noProof/>
+        </w:rPr>
       </w:pPr>
     </w:p>
     <w:p>
       <w:pPr>
         <w:ind w:firstLine="720"/>
         <w:jc w:val="both"/>
-      </w:pPr>
-      <w:r>
+        <w:rPr>
+          <w:noProof/>
+        </w:rPr>
+      </w:pPr>
+      <w:r>
+        <w:rPr>
+          <w:noProof/>
+        </w:rPr>
         <w:t>Organizacijos vertybės:</w:t>
       </w:r>
     </w:p>
@@ -1193,11 +1436,13 @@
         <w:pStyle w:val="NormalWeb"/>
         <w:spacing w:before="0" w:beforeAutospacing="0"/>
         <w:rPr>
+          <w:noProof/>
           <w:lang w:val="lt-LT"/>
         </w:rPr>
       </w:pPr>
       <w:r>
         <w:rPr>
+          <w:noProof/>
           <w:lang w:val="lt-LT"/>
         </w:rPr>
         <w:t>Kiekvienoje šalyje NESTE padaliniai vadovaujasi bendromis korporacijos vertybėmis. Jos sukurtos tam, kad nukreiptų įvairių šalių kompanijas ir jų darbuotojus bendra kryptimi.</w:t>
@@ -1209,11 +1454,13 @@
         <w:spacing w:before="0" w:beforeAutospacing="0"/>
         <w:ind w:firstLine="1296"/>
         <w:rPr>
+          <w:noProof/>
           <w:lang w:val="lt-LT"/>
         </w:rPr>
       </w:pPr>
       <w:r>
         <w:rPr>
+          <w:noProof/>
           <w:lang w:val="lt-LT"/>
         </w:rPr>
         <w:t>Bendromis NESTE korporacijos vertybėmis savo veikloje vadovaujasi ir UAB NESTE LIETUVA bei jos darbuotojai.</w:t>
@@ -1225,17 +1472,20 @@
         <w:spacing w:before="0" w:beforeAutospacing="0"/>
         <w:ind w:firstLine="1296"/>
         <w:rPr>
+          <w:noProof/>
           <w:lang w:val="lt-LT"/>
         </w:rPr>
       </w:pPr>
       <w:r>
         <w:rPr>
+          <w:noProof/>
           <w:lang w:val="lt-LT"/>
         </w:rPr>
         <w:t xml:space="preserve">NESTE yra įsipareigojusi veikti laikydamasi galiojančių teisės aktų, reglamentų bei visuotinai taikomų gero bendrovių valdymo rekomendacijų, taip pat, taikyti aukštus verslo etikos ir </w:t>
       </w:r>
       <w:r>
         <w:rPr>
+          <w:noProof/>
           <w:lang w:val="lt-LT"/>
         </w:rPr>
         <w:lastRenderedPageBreak/>
@@ -1248,11 +1498,13 @@
         <w:spacing w:before="0" w:beforeAutospacing="0"/>
         <w:ind w:firstLine="720"/>
         <w:rPr>
+          <w:noProof/>
           <w:lang w:val="lt-LT"/>
         </w:rPr>
       </w:pPr>
       <w:r>
         <w:rPr>
+          <w:noProof/>
           <w:lang w:val="lt-LT"/>
         </w:rPr>
         <w:t>NESTE įmonės politika kategoriškai prieštarauja verslo santykių vystymui su įmonėmis, kurios vykdo nusikalstamą veiklą, pasižymi neetišku elgesiu arba veikia šešėlinėje ekonomikoje.</w:t>
@@ -1261,12 +1513,21 @@
     <w:p>
       <w:pPr>
         <w:pStyle w:val="Heading2"/>
-      </w:pPr>
-      <w:r>
+        <w:rPr>
+          <w:noProof/>
+        </w:rPr>
+      </w:pPr>
+      <w:r>
+        <w:rPr>
+          <w:noProof/>
+        </w:rPr>
         <w:t xml:space="preserve"> </w:t>
       </w:r>
       <w:bookmarkStart w:id="4" w:name="_Toc478650023"/>
       <w:r>
+        <w:rPr>
+          <w:noProof/>
+        </w:rPr>
         <w:t>Vartotojai</w:t>
       </w:r>
       <w:bookmarkEnd w:id="4"/>
@@ -1277,6 +1538,7 @@
         <w:jc w:val="both"/>
         <w:rPr>
           <w:bCs/>
+          <w:noProof/>
         </w:rPr>
       </w:pPr>
     </w:p>
@@ -1287,11 +1549,13 @@
         <w:jc w:val="both"/>
         <w:rPr>
           <w:bCs/>
+          <w:noProof/>
         </w:rPr>
       </w:pPr>
       <w:r>
         <w:rPr>
           <w:bCs/>
+          <w:noProof/>
         </w:rPr>
         <w:t xml:space="preserve">„Neste“ kompanijos vartotojais vadiname visus žmones, kurie turi transporto priemones. Taip pat tuos, kurie užsiima žemdirbyste ir jiems reikalingas kuras. Įmonės vartotojai laikomi ir tie, kurie užsiima tokiu nuosavu verslu kaip kartingų pramogos. </w:t>
       </w:r>
@@ -1303,6 +1567,7 @@
         <w:jc w:val="both"/>
         <w:rPr>
           <w:bCs/>
+          <w:noProof/>
         </w:rPr>
       </w:pPr>
     </w:p>
@@ -1313,11 +1578,13 @@
         <w:jc w:val="both"/>
         <w:rPr>
           <w:bCs/>
+          <w:noProof/>
         </w:rPr>
       </w:pPr>
       <w:r>
         <w:rPr>
           <w:bCs/>
+          <w:noProof/>
         </w:rPr>
         <w:t>Iš esmės tai visi žmonės, kuriems reikia kuro atlikti tam tikrus jų darbus.</w:t>
       </w:r>
@@ -1325,23 +1592,44 @@
     <w:p>
       <w:pPr>
         <w:pStyle w:val="Heading2"/>
+        <w:rPr>
+          <w:noProof/>
+        </w:rPr>
       </w:pPr>
       <w:bookmarkStart w:id="5" w:name="_Toc478650024"/>
       <w:r>
+        <w:rPr>
+          <w:noProof/>
+        </w:rPr>
         <w:t>O</w:t>
       </w:r>
       <w:r>
+        <w:rPr>
+          <w:noProof/>
+        </w:rPr>
         <w:t>rganizacijos valdymo struktūrinė</w:t>
       </w:r>
       <w:r>
+        <w:rPr>
+          <w:noProof/>
+        </w:rPr>
         <w:t xml:space="preserve"> schem</w:t>
       </w:r>
       <w:r>
+        <w:rPr>
+          <w:noProof/>
+        </w:rPr>
         <w:t>a</w:t>
       </w:r>
       <w:bookmarkEnd w:id="5"/>
     </w:p>
-    <w:p/>
+    <w:p>
+      <w:pPr>
+        <w:rPr>
+          <w:noProof/>
+        </w:rPr>
+      </w:pPr>
+    </w:p>
     <w:p>
       <w:pPr>
         <w:pStyle w:val="ListParagraph"/>
@@ -1349,8 +1637,14 @@
           <w:ilvl w:val="0"/>
           <w:numId w:val="32"/>
         </w:numPr>
-      </w:pPr>
-      <w:r>
+        <w:rPr>
+          <w:noProof/>
+        </w:rPr>
+      </w:pPr>
+      <w:r>
+        <w:rPr>
+          <w:noProof/>
+        </w:rPr>
         <w:t>Įmonėje „Neste Lietuva“ dirba 35 apdraustieji darbuotojai</w:t>
       </w:r>
     </w:p>
@@ -1361,8 +1655,14 @@
           <w:ilvl w:val="0"/>
           <w:numId w:val="32"/>
         </w:numPr>
-      </w:pPr>
-      <w:r>
+        <w:rPr>
+          <w:noProof/>
+        </w:rPr>
+      </w:pPr>
+      <w:r>
+        <w:rPr>
+          <w:noProof/>
+        </w:rPr>
         <w:t>Apyvarta (be PVM) 2015 metais viršijo šimtą milijonų eurų.</w:t>
       </w:r>
     </w:p>
@@ -1373,8 +1673,14 @@
           <w:ilvl w:val="0"/>
           <w:numId w:val="32"/>
         </w:numPr>
-      </w:pPr>
-      <w:r>
+        <w:rPr>
+          <w:noProof/>
+        </w:rPr>
+      </w:pPr>
+      <w:r>
+        <w:rPr>
+          <w:noProof/>
+        </w:rPr>
         <w:t>Vidutinis atlyginimas 2220.86 € (2017 m. vasaris).</w:t>
       </w:r>
     </w:p>
@@ -1385,8 +1691,14 @@
           <w:ilvl w:val="0"/>
           <w:numId w:val="32"/>
         </w:numPr>
-      </w:pPr>
-      <w:r>
+        <w:rPr>
+          <w:noProof/>
+        </w:rPr>
+      </w:pPr>
+      <w:r>
+        <w:rPr>
+          <w:noProof/>
+        </w:rPr>
         <w:t>VSD įmokų suma 26910.26 € (2017 m. vasaris).</w:t>
       </w:r>
     </w:p>
@@ -1397,22 +1709,37 @@
           <w:ilvl w:val="0"/>
           <w:numId w:val="32"/>
         </w:numPr>
-      </w:pPr>
-      <w:r>
+        <w:rPr>
+          <w:noProof/>
+        </w:rPr>
+      </w:pPr>
+      <w:r>
+        <w:rPr>
+          <w:noProof/>
+        </w:rPr>
         <w:t>Transportas 2017-01: 4 automobiliai (išperkami arba nuomojami).</w:t>
       </w:r>
     </w:p>
     <w:p>
       <w:pPr>
         <w:pStyle w:val="ListParagraph"/>
+        <w:rPr>
+          <w:noProof/>
+        </w:rPr>
       </w:pPr>
     </w:p>
     <w:p>
       <w:pPr>
         <w:pStyle w:val="ListParagraph"/>
         <w:ind w:left="0" w:firstLine="720"/>
-      </w:pPr>
-      <w:r>
+        <w:rPr>
+          <w:noProof/>
+        </w:rPr>
+      </w:pPr>
+      <w:r>
+        <w:rPr>
+          <w:noProof/>
+        </w:rPr>
         <w:t xml:space="preserve">UAB "Neste Lietuva" atstovauja Lietuvoje Suomijos korporacijai "Neste". Korporacijos "Neste" veikla apima naftos perdirbimą bei rinkodarą ir orientuojasi į gamtą tausojančius aukštos kokybės automobilių degalus. Korporacija yra pasaulyje pirmaujanti dyzelino iš atsinaujinančių šaltinių gamintoja. </w:t>
       </w:r>
     </w:p>
@@ -1420,14 +1747,23 @@
       <w:pPr>
         <w:pStyle w:val="ListParagraph"/>
         <w:ind w:left="0"/>
+        <w:rPr>
+          <w:noProof/>
+        </w:rPr>
       </w:pPr>
     </w:p>
     <w:p>
       <w:pPr>
         <w:pStyle w:val="ListParagraph"/>
         <w:ind w:left="0" w:firstLine="720"/>
-      </w:pPr>
-      <w:r>
+        <w:rPr>
+          <w:noProof/>
+        </w:rPr>
+      </w:pPr>
+      <w:r>
+        <w:rPr>
+          <w:noProof/>
+        </w:rPr>
         <w:t>"Neste" veikia daugiau nei 30 pasaulio šalių. Ši Suomijos kompanija (anksčiau – "Neste") viena pirmųjų užsienio firmų atėjo į Lietuvą su savo kapitalu ir investicijomis. Šitaip ji parodė kelią ir paskatino kitas užsienio kompanijas susidomėti mūsų šalimi.</w:t>
       </w:r>
     </w:p>
@@ -1435,14 +1771,23 @@
       <w:pPr>
         <w:pStyle w:val="ListParagraph"/>
         <w:ind w:left="0"/>
+        <w:rPr>
+          <w:noProof/>
+        </w:rPr>
       </w:pPr>
     </w:p>
     <w:p>
       <w:pPr>
         <w:pStyle w:val="ListParagraph"/>
         <w:ind w:left="0"/>
-      </w:pPr>
-      <w:r>
+        <w:rPr>
+          <w:noProof/>
+        </w:rPr>
+      </w:pPr>
+      <w:r>
+        <w:rPr>
+          <w:noProof/>
+        </w:rPr>
         <w:t>Šiandien Neste yra didžiausias automatinių degalinių tinklas Lietuvoje - iš viso 68 degalinės.</w:t>
       </w:r>
     </w:p>
@@ -1450,13 +1795,24 @@
       <w:pPr>
         <w:pStyle w:val="ListParagraph"/>
         <w:ind w:left="0"/>
+        <w:rPr>
+          <w:noProof/>
+        </w:rPr>
       </w:pPr>
     </w:p>
     <w:p>
       <w:pPr>
         <w:pStyle w:val="TOCHeading"/>
-      </w:pPr>
-      <w:r>
+        <w:rPr>
+          <w:noProof/>
+          <w:lang w:val="lt-LT"/>
+        </w:rPr>
+      </w:pPr>
+      <w:r>
+        <w:rPr>
+          <w:noProof/>
+          <w:lang w:val="lt-LT"/>
+        </w:rPr>
         <w:t>PRODUKTO PROTOTIPO VYSTYMAS</w:t>
       </w:r>
     </w:p>
@@ -1464,197 +1820,387 @@
       <w:pPr>
         <w:pStyle w:val="Heading2"/>
         <w:rPr>
-          <w:lang w:val="en-US" w:eastAsia="ja-JP"/>
-        </w:rPr>
-      </w:pPr>
-      <w:proofErr w:type="spellStart"/>
-      <w:r>
-        <w:rPr>
-          <w:lang w:val="en-US" w:eastAsia="ja-JP"/>
+          <w:noProof/>
+          <w:lang w:eastAsia="ja-JP"/>
+        </w:rPr>
+      </w:pPr>
+      <w:r>
+        <w:rPr>
+          <w:noProof/>
+          <w:lang w:eastAsia="ja-JP"/>
         </w:rPr>
         <w:t>Produktas</w:t>
       </w:r>
-      <w:proofErr w:type="spellEnd"/>
+    </w:p>
+    <w:p>
+      <w:pPr>
+        <w:rPr>
+          <w:noProof/>
+          <w:lang w:eastAsia="ja-JP"/>
+        </w:rPr>
+      </w:pPr>
+    </w:p>
+    <w:p>
+      <w:pPr>
+        <w:ind w:left="1080"/>
+        <w:rPr>
+          <w:noProof/>
+          <w:lang w:eastAsia="ja-JP"/>
+        </w:rPr>
+      </w:pPr>
+      <w:r>
+        <w:rPr>
+          <w:noProof/>
+          <w:lang w:eastAsia="ja-JP"/>
+        </w:rPr>
+        <w:t>Rinkoje tokio pobūdžio produktas neegzistuoja. Šiuo metu yra tik žemėlapiai, kurie parodo artimiausias degalines, nežymėdami jų degalų kainos. Produktas būtų labai naudingas ir plačiai naudojamas, kadangi vis daugiau žmonių ieško, kur galėtų sutaupyti savo uždirbtas lėšas. Kuras – tai viena iš šių sričių.</w:t>
+      </w:r>
+    </w:p>
+    <w:p>
+      <w:pPr>
+        <w:ind w:left="1080"/>
+        <w:rPr>
+          <w:noProof/>
+          <w:lang w:eastAsia="ja-JP"/>
+        </w:rPr>
+      </w:pPr>
+    </w:p>
+    <w:p>
+      <w:pPr>
+        <w:ind w:left="1080"/>
+        <w:rPr>
+          <w:noProof/>
+          <w:lang w:eastAsia="ja-JP"/>
+        </w:rPr>
+      </w:pPr>
+      <w:r>
+        <w:rPr>
+          <w:noProof/>
+          <w:lang w:eastAsia="ja-JP"/>
+        </w:rPr>
+        <w:t>Vartotojams reikia produkto, kuriuo jie galėtų pasikliauti. Mūsų produktas ne tik būtų išmanus ir vartotojo vietą nustatytų automatiškai, bet ir degalų kainas atnaujintų kasdien. O tai leistų vartotojams bet kuriuo metu sužinoti apie pigiausiai siūlomą kurą tam tikroje degalinėje.</w:t>
+      </w:r>
+    </w:p>
+    <w:p>
+      <w:pPr>
+        <w:ind w:left="1080"/>
+        <w:rPr>
+          <w:noProof/>
+          <w:lang w:eastAsia="ja-JP"/>
+        </w:rPr>
+      </w:pPr>
+    </w:p>
+    <w:p>
+      <w:pPr>
+        <w:ind w:left="1080"/>
+        <w:rPr>
+          <w:noProof/>
+          <w:lang w:eastAsia="ja-JP"/>
+        </w:rPr>
+      </w:pPr>
+      <w:r>
+        <w:rPr>
+          <w:noProof/>
+          <w:lang w:eastAsia="ja-JP"/>
+        </w:rPr>
+        <w:t>Dabartinėje rinkoje panašaus pobūdžio produktai tik suteikia galimybę pažvelgti į artimiausias degalines. Todėl įmonėms ir organizacijoms tai būtų labai pravartu ir padėtų plėsti jų klientų ratą.</w:t>
+      </w:r>
+    </w:p>
+    <w:p>
+      <w:pPr>
+        <w:ind w:left="1080"/>
+        <w:rPr>
+          <w:noProof/>
+          <w:lang w:eastAsia="ja-JP"/>
+        </w:rPr>
+      </w:pPr>
+    </w:p>
+    <w:p>
+      <w:pPr>
+        <w:ind w:left="1080"/>
+        <w:rPr>
+          <w:noProof/>
+          <w:lang w:eastAsia="ja-JP"/>
+        </w:rPr>
+      </w:pPr>
+      <w:r>
+        <w:rPr>
+          <w:noProof/>
+          <w:lang w:eastAsia="ja-JP"/>
+        </w:rPr>
+        <w:t>Kuriant šį produktą būtų patenkinti vartotojų poreikiai sutaupyti. Tai būtų ypač aktualu tiems, kurie dažniausiai pilasi pilną kuro baką. Produkto kūrėjų poreikiai būtų sukurti naują programą, kurioje rinkoje dar nėra. Kadangi produktas būtų naujas ir paklausus, jį kurti būtų pravartu dėl pelno.</w:t>
+      </w:r>
+    </w:p>
+    <w:p>
+      <w:pPr>
+        <w:ind w:left="1080"/>
+        <w:rPr>
+          <w:noProof/>
+          <w:lang w:eastAsia="ja-JP"/>
+        </w:rPr>
+      </w:pPr>
+    </w:p>
+    <w:p>
+      <w:pPr>
+        <w:ind w:left="1080"/>
+        <w:rPr>
+          <w:noProof/>
+          <w:lang w:eastAsia="ja-JP"/>
+        </w:rPr>
+      </w:pPr>
+      <w:r>
+        <w:rPr>
+          <w:noProof/>
+          <w:lang w:eastAsia="ja-JP"/>
+        </w:rPr>
+        <w:t>Tiesioginių konkurentų produkto idėja neturi. Konkurencija vyktų tarp degalinių tinklų. Tai paskatintų didesnę konkurenciją tarp jų.</w:t>
+      </w:r>
     </w:p>
     <w:p>
       <w:pPr>
         <w:pStyle w:val="Heading2"/>
         <w:rPr>
-          <w:lang w:val="en-US" w:eastAsia="ja-JP"/>
-        </w:rPr>
-      </w:pPr>
-      <w:proofErr w:type="spellStart"/>
-      <w:r>
-        <w:rPr>
-          <w:lang w:val="en-US" w:eastAsia="ja-JP"/>
+          <w:noProof/>
+          <w:lang w:eastAsia="ja-JP"/>
+        </w:rPr>
+      </w:pPr>
+      <w:r>
+        <w:rPr>
+          <w:noProof/>
+          <w:lang w:eastAsia="ja-JP"/>
         </w:rPr>
         <w:t>Problema</w:t>
       </w:r>
-      <w:proofErr w:type="spellEnd"/>
+    </w:p>
+    <w:p>
+      <w:pPr>
+        <w:ind w:left="1080"/>
+        <w:rPr>
+          <w:noProof/>
+          <w:lang w:eastAsia="ja-JP"/>
+        </w:rPr>
+      </w:pPr>
+    </w:p>
+    <w:p>
+      <w:pPr>
+        <w:ind w:left="1080"/>
+        <w:rPr>
+          <w:noProof/>
+          <w:lang w:eastAsia="ja-JP"/>
+        </w:rPr>
+      </w:pPr>
+      <w:r>
+        <w:rPr>
+          <w:noProof/>
+          <w:lang w:eastAsia="ja-JP"/>
+        </w:rPr>
+        <w:t>Problema aktuali didžiajai visuomenės daliai, kuri turi savo automobilius. Automobilį vairuoti turėtų būti malonumas, o ne kasdieninis galvojimas, kur pigiau rasti kuro. Produkto tikslinė auditorija būtų vartotojai, ieškantys, kaip nepermokėti už kurą. Produktas bus nepaklausus tarp įmonių, kurios turi sudarę ilgametes sutartis su degalinių tinklais.</w:t>
+      </w:r>
+    </w:p>
+    <w:p>
+      <w:pPr>
+        <w:rPr>
+          <w:noProof/>
+          <w:lang w:eastAsia="ja-JP"/>
+        </w:rPr>
+      </w:pPr>
     </w:p>
     <w:p>
       <w:pPr>
         <w:pStyle w:val="Heading2"/>
         <w:rPr>
-          <w:lang w:val="en-US" w:eastAsia="ja-JP"/>
-        </w:rPr>
-      </w:pPr>
-      <w:proofErr w:type="spellStart"/>
-      <w:r>
-        <w:rPr>
-          <w:lang w:val="en-US" w:eastAsia="ja-JP"/>
-        </w:rPr>
-        <w:t>Vartotojų</w:t>
-      </w:r>
-      <w:proofErr w:type="spellEnd"/>
-      <w:r>
-        <w:rPr>
-          <w:lang w:val="en-US" w:eastAsia="ja-JP"/>
-        </w:rPr>
-        <w:t xml:space="preserve"> </w:t>
-      </w:r>
-      <w:proofErr w:type="spellStart"/>
-      <w:r>
-        <w:rPr>
-          <w:lang w:val="en-US" w:eastAsia="ja-JP"/>
-        </w:rPr>
-        <w:t>vystymas</w:t>
-      </w:r>
-      <w:proofErr w:type="spellEnd"/>
+          <w:noProof/>
+          <w:lang w:eastAsia="ja-JP"/>
+        </w:rPr>
+      </w:pPr>
+      <w:r>
+        <w:rPr>
+          <w:noProof/>
+          <w:lang w:eastAsia="ja-JP"/>
+        </w:rPr>
+        <w:t>Vartotojų tyrimas</w:t>
+      </w:r>
+    </w:p>
+    <w:p>
+      <w:pPr>
+        <w:rPr>
+          <w:noProof/>
+          <w:lang w:eastAsia="ja-JP"/>
+        </w:rPr>
+      </w:pPr>
+    </w:p>
+    <w:p>
+      <w:pPr>
+        <w:ind w:left="1080"/>
+        <w:rPr>
+          <w:noProof/>
+          <w:lang w:eastAsia="ja-JP"/>
+        </w:rPr>
+      </w:pPr>
+      <w:r>
+        <w:rPr>
+          <w:noProof/>
+          <w:lang w:eastAsia="ja-JP"/>
+        </w:rPr>
+        <w:t>Vartotojams ištirti galima naudoti tokius metodus kaip:</w:t>
+      </w:r>
+    </w:p>
+    <w:p>
+      <w:pPr>
+        <w:pStyle w:val="ListParagraph"/>
+        <w:numPr>
+          <w:ilvl w:val="0"/>
+          <w:numId w:val="38"/>
+        </w:numPr>
+        <w:rPr>
+          <w:noProof/>
+          <w:lang w:eastAsia="ja-JP"/>
+        </w:rPr>
+      </w:pPr>
+      <w:r>
+        <w:rPr>
+          <w:noProof/>
+          <w:lang w:eastAsia="ja-JP"/>
+        </w:rPr>
+        <w:t>„Conjoint“ analizė – tai visame pasaulyje populiarus įrankis, sukurtas analizuoti vartotojų pasirinkimo kriterijus ir taikomas tiek prekių, tiek paslaugų rinkose. Ši analizė pasižymi tuo, jog vartotojai nėra tiesiog klausiami apie savo pasirinkimo kriterijus, jiems tiesiog leidžiama rinktis priimtiniausią variantą. Taip sukuriama situacija, artima tikrai prekės ar paslaugos pirkimo situacijai. Vartotojui paliekama erdvė elgtis impulsyviai, neracionaliai, kaip kad daugeliu atveju renkamasi realybėje. Vartotojo pasirinkimai fiksuojami ir vėliau analizuojami speciali kompiuterine programa. Gauti duomenys leidžia simuliuoti galimą rinkos situaciją, įvertinti naujo produkto potencialą rinkoje bei išsiaiškinti vartotojui patraukliausią produkto ar paslaugos variantą.</w:t>
+      </w:r>
     </w:p>
     <w:p>
       <w:pPr>
         <w:pStyle w:val="Heading2"/>
         <w:rPr>
-          <w:lang w:val="en-US" w:eastAsia="ja-JP"/>
-        </w:rPr>
-      </w:pPr>
-      <w:proofErr w:type="spellStart"/>
-      <w:r>
-        <w:rPr>
-          <w:lang w:val="en-US" w:eastAsia="ja-JP"/>
-        </w:rPr>
-        <w:t>Vartotojų</w:t>
-      </w:r>
-      <w:proofErr w:type="spellEnd"/>
-      <w:r>
-        <w:rPr>
-          <w:lang w:val="en-US" w:eastAsia="ja-JP"/>
-        </w:rPr>
-        <w:t xml:space="preserve"> </w:t>
-      </w:r>
-      <w:proofErr w:type="spellStart"/>
-      <w:r>
-        <w:rPr>
-          <w:lang w:val="en-US" w:eastAsia="ja-JP"/>
-        </w:rPr>
-        <w:t>tyrimas</w:t>
-      </w:r>
-      <w:proofErr w:type="spellEnd"/>
+          <w:noProof/>
+          <w:lang w:eastAsia="ja-JP"/>
+        </w:rPr>
+      </w:pPr>
+      <w:r>
+        <w:rPr>
+          <w:noProof/>
+          <w:lang w:eastAsia="ja-JP"/>
+        </w:rPr>
+        <w:t>Produkto vaizdavimas</w:t>
+      </w:r>
+    </w:p>
+    <w:p>
+      <w:pPr>
+        <w:ind w:left="1080"/>
+        <w:rPr>
+          <w:noProof/>
+          <w:lang w:eastAsia="ja-JP"/>
+        </w:rPr>
+      </w:pPr>
+    </w:p>
+    <w:p>
+      <w:pPr>
+        <w:ind w:left="1080"/>
+        <w:rPr>
+          <w:noProof/>
+          <w:lang w:eastAsia="ja-JP"/>
+        </w:rPr>
+      </w:pPr>
+      <w:r>
+        <w:rPr>
+          <w:noProof/>
+          <w:lang w:eastAsia="ja-JP"/>
+        </w:rPr>
+        <w:t>Produktui atvaizduoti galima sukurti eskizą – nefunkcionuojančią, statinę sistemą, kurioje matytųsi pagrindinis sistemos funkcionalumas – tai ką programa galėtų atlikti. Taip auditorijai galima būtų pristatyti produktą. Taip pat būtų lengva įvertinti produkto trūkumus ir privalumus. Šio eskizo privalumas tas, kad įgyvendinimas yra labai paprastas, o investicijos yra minimalios.</w:t>
+      </w:r>
     </w:p>
     <w:p>
       <w:pPr>
         <w:pStyle w:val="Heading2"/>
         <w:rPr>
-          <w:lang w:val="en-US" w:eastAsia="ja-JP"/>
-        </w:rPr>
-      </w:pPr>
-      <w:proofErr w:type="spellStart"/>
-      <w:r>
-        <w:rPr>
-          <w:lang w:val="en-US" w:eastAsia="ja-JP"/>
-        </w:rPr>
-        <w:t>Produkto</w:t>
-      </w:r>
-      <w:proofErr w:type="spellEnd"/>
-      <w:r>
-        <w:rPr>
-          <w:lang w:val="en-US" w:eastAsia="ja-JP"/>
-        </w:rPr>
-        <w:t xml:space="preserve"> </w:t>
-      </w:r>
-      <w:proofErr w:type="spellStart"/>
-      <w:r>
-        <w:rPr>
-          <w:lang w:val="en-US" w:eastAsia="ja-JP"/>
-        </w:rPr>
-        <w:t>vaizdavimas</w:t>
-      </w:r>
-      <w:proofErr w:type="spellEnd"/>
+          <w:noProof/>
+          <w:lang w:eastAsia="ja-JP"/>
+        </w:rPr>
+      </w:pPr>
+      <w:r>
+        <w:rPr>
+          <w:noProof/>
+          <w:lang w:eastAsia="ja-JP"/>
+        </w:rPr>
+        <w:t>Produkto testavimas</w:t>
+      </w:r>
+    </w:p>
+    <w:p>
+      <w:pPr>
+        <w:ind w:left="1080"/>
+        <w:rPr>
+          <w:noProof/>
+          <w:lang w:eastAsia="ja-JP"/>
+        </w:rPr>
+      </w:pPr>
+    </w:p>
+    <w:p>
+      <w:pPr>
+        <w:ind w:left="1080"/>
+        <w:rPr>
+          <w:noProof/>
+          <w:lang w:eastAsia="ja-JP"/>
+        </w:rPr>
+      </w:pPr>
+      <w:r>
+        <w:rPr>
+          <w:noProof/>
+          <w:lang w:eastAsia="ja-JP"/>
+        </w:rPr>
+        <w:t>Prototipo tikrinimas būtų įmanomas tik vizualus. Pastebėjus trūkumą tai palengvintų pačio produkto kūrimą, kadangi sukurto produkto nereiktų iteratiškai taisyti. Atgalinis ryšys galėtų būti surenkamas vartotojų apklausų pagalba, pateikiant produkto prototipą ir tam tikrus klausimus apie jį.</w:t>
+      </w:r>
     </w:p>
     <w:p>
       <w:pPr>
         <w:pStyle w:val="Heading2"/>
         <w:rPr>
-          <w:lang w:val="en-US" w:eastAsia="ja-JP"/>
-        </w:rPr>
-      </w:pPr>
-      <w:proofErr w:type="spellStart"/>
-      <w:r>
-        <w:rPr>
-          <w:lang w:val="en-US" w:eastAsia="ja-JP"/>
-        </w:rPr>
-        <w:t>Produkto</w:t>
-      </w:r>
-      <w:proofErr w:type="spellEnd"/>
-      <w:r>
-        <w:rPr>
-          <w:lang w:val="en-US" w:eastAsia="ja-JP"/>
-        </w:rPr>
-        <w:t xml:space="preserve"> </w:t>
-      </w:r>
-      <w:proofErr w:type="spellStart"/>
-      <w:r>
-        <w:rPr>
-          <w:lang w:val="en-US" w:eastAsia="ja-JP"/>
-        </w:rPr>
-        <w:t>testavimas</w:t>
-      </w:r>
-      <w:proofErr w:type="spellEnd"/>
-    </w:p>
-    <w:p>
-      <w:pPr>
-        <w:pStyle w:val="Heading2"/>
-        <w:rPr>
-          <w:lang w:val="en-US" w:eastAsia="ja-JP"/>
-        </w:rPr>
-      </w:pPr>
-      <w:proofErr w:type="spellStart"/>
-      <w:r>
-        <w:rPr>
-          <w:lang w:val="en-US" w:eastAsia="ja-JP"/>
-        </w:rPr>
-        <w:t>Produkto</w:t>
-      </w:r>
-      <w:proofErr w:type="spellEnd"/>
-      <w:r>
-        <w:rPr>
-          <w:lang w:val="en-US" w:eastAsia="ja-JP"/>
-        </w:rPr>
-        <w:t xml:space="preserve"> </w:t>
-      </w:r>
-      <w:proofErr w:type="spellStart"/>
-      <w:r>
-        <w:rPr>
-          <w:lang w:val="en-US" w:eastAsia="ja-JP"/>
-        </w:rPr>
-        <w:t>tobulinimas</w:t>
-      </w:r>
-      <w:proofErr w:type="spellEnd"/>
+          <w:noProof/>
+          <w:lang w:eastAsia="ja-JP"/>
+        </w:rPr>
+      </w:pPr>
+      <w:r>
+        <w:rPr>
+          <w:noProof/>
+          <w:lang w:eastAsia="ja-JP"/>
+        </w:rPr>
+        <w:t>Produkto tobulinimas</w:t>
+      </w:r>
     </w:p>
     <w:p>
       <w:pPr>
         <w:ind w:left="1080"/>
         <w:rPr>
-          <w:lang w:val="en-US" w:eastAsia="ja-JP"/>
-        </w:rPr>
-      </w:pPr>
+          <w:noProof/>
+          <w:lang w:eastAsia="ja-JP"/>
+        </w:rPr>
+      </w:pPr>
+    </w:p>
+    <w:p>
+      <w:pPr>
+        <w:ind w:left="1080"/>
+        <w:rPr>
+          <w:noProof/>
+          <w:lang w:eastAsia="ja-JP"/>
+        </w:rPr>
+      </w:pPr>
+      <w:r>
+        <w:rPr>
+          <w:noProof/>
+          <w:lang w:eastAsia="ja-JP"/>
+        </w:rPr>
+        <w:t>Tobulinti produktą galima būtų keičiant jo prototipą, aprašymą ir visa tai pateikiant organizacijai. Visi patobulinimai palengvintų pačio produkto kūrimą, o organizacija patirtų mažiau išlaidų, kadangi testavimas jau būtų įgyvendintas.</w:t>
+      </w:r>
     </w:p>
     <w:p>
       <w:pPr>
         <w:pStyle w:val="TOCHeading"/>
-      </w:pPr>
-      <w:r>
+        <w:rPr>
+          <w:noProof/>
+          <w:lang w:val="lt-LT"/>
+        </w:rPr>
+      </w:pPr>
+      <w:r>
+        <w:rPr>
+          <w:noProof/>
+          <w:lang w:val="lt-LT"/>
+        </w:rPr>
         <w:lastRenderedPageBreak/>
         <w:t>APRŪPINIMAS</w:t>
       </w:r>
@@ -1663,64 +2209,23 @@
       <w:pPr>
         <w:pStyle w:val="Heading2"/>
         <w:rPr>
-          <w:lang w:val="en-US" w:eastAsia="ja-JP"/>
-        </w:rPr>
-      </w:pPr>
-      <w:proofErr w:type="spellStart"/>
-      <w:r>
-        <w:rPr>
-          <w:lang w:val="en-US" w:eastAsia="ja-JP"/>
-        </w:rPr>
-        <w:t>Žaliavų</w:t>
-      </w:r>
-      <w:proofErr w:type="spellEnd"/>
-      <w:r>
-        <w:rPr>
-          <w:lang w:val="en-US" w:eastAsia="ja-JP"/>
-        </w:rPr>
-        <w:t xml:space="preserve"> </w:t>
-      </w:r>
-      <w:proofErr w:type="spellStart"/>
-      <w:r>
-        <w:rPr>
-          <w:lang w:val="en-US" w:eastAsia="ja-JP"/>
-        </w:rPr>
-        <w:t>ir</w:t>
-      </w:r>
-      <w:proofErr w:type="spellEnd"/>
-      <w:r>
-        <w:rPr>
-          <w:lang w:val="en-US" w:eastAsia="ja-JP"/>
-        </w:rPr>
-        <w:t xml:space="preserve"> </w:t>
-      </w:r>
-      <w:proofErr w:type="spellStart"/>
-      <w:r>
-        <w:rPr>
-          <w:lang w:val="en-US" w:eastAsia="ja-JP"/>
-        </w:rPr>
-        <w:t>medžiagų</w:t>
-      </w:r>
-      <w:proofErr w:type="spellEnd"/>
-      <w:r>
-        <w:rPr>
-          <w:lang w:val="en-US" w:eastAsia="ja-JP"/>
-        </w:rPr>
-        <w:t xml:space="preserve"> </w:t>
-      </w:r>
-      <w:proofErr w:type="spellStart"/>
-      <w:r>
-        <w:rPr>
-          <w:lang w:val="en-US" w:eastAsia="ja-JP"/>
-        </w:rPr>
-        <w:t>valdymas</w:t>
-      </w:r>
-      <w:proofErr w:type="spellEnd"/>
-    </w:p>
-    <w:p>
-      <w:pPr>
-        <w:rPr>
-          <w:lang w:val="en-US" w:eastAsia="ja-JP"/>
+          <w:noProof/>
+          <w:lang w:eastAsia="ja-JP"/>
+        </w:rPr>
+      </w:pPr>
+      <w:r>
+        <w:rPr>
+          <w:noProof/>
+          <w:lang w:eastAsia="ja-JP"/>
+        </w:rPr>
+        <w:t>Žaliavų ir medžiagų valdymas</w:t>
+      </w:r>
+    </w:p>
+    <w:p>
+      <w:pPr>
+        <w:rPr>
+          <w:noProof/>
+          <w:lang w:eastAsia="ja-JP"/>
         </w:rPr>
       </w:pPr>
     </w:p>
@@ -1728,479 +2233,535 @@
       <w:pPr>
         <w:ind w:left="1080"/>
         <w:rPr>
-          <w:lang w:val="en-US" w:eastAsia="ja-JP"/>
-        </w:rPr>
-      </w:pPr>
-      <w:r>
-        <w:t xml:space="preserve">Ką apima </w:t>
-      </w:r>
-      <w:r>
-        <w:rPr>
-          <w:bCs/>
-          <w:lang w:bidi="hi-IN"/>
-        </w:rPr>
-        <w:t>žaliavų ir medžiagų valdymas?</w:t>
+          <w:noProof/>
+          <w:lang w:eastAsia="ja-JP"/>
+        </w:rPr>
+      </w:pPr>
+      <w:r>
+        <w:rPr>
+          <w:noProof/>
+          <w:lang w:eastAsia="ja-JP"/>
+        </w:rPr>
+        <w:t>Kuriant aplikaciją svarbiausia yra žmogiškieji ištekliai. Tinkamai surinkta komanda turi didelės įtakos produkto sėkmei.</w:t>
+      </w:r>
+    </w:p>
+    <w:p>
+      <w:pPr>
+        <w:ind w:left="1080"/>
+        <w:rPr>
+          <w:noProof/>
+          <w:lang w:eastAsia="ja-JP"/>
+        </w:rPr>
+      </w:pPr>
+    </w:p>
+    <w:p>
+      <w:pPr>
+        <w:ind w:left="1080"/>
+        <w:rPr>
+          <w:noProof/>
+          <w:lang w:eastAsia="ja-JP"/>
+        </w:rPr>
+      </w:pPr>
+      <w:r>
+        <w:rPr>
+          <w:noProof/>
+          <w:lang w:eastAsia="ja-JP"/>
+        </w:rPr>
+        <w:t>Aplikacijos kūrimui reikalingi šių sričių specialistai:</w:t>
+      </w:r>
+    </w:p>
+    <w:p>
+      <w:pPr>
+        <w:pStyle w:val="ListParagraph"/>
+        <w:numPr>
+          <w:ilvl w:val="0"/>
+          <w:numId w:val="39"/>
+        </w:numPr>
+        <w:rPr>
+          <w:noProof/>
+          <w:lang w:eastAsia="ja-JP"/>
+        </w:rPr>
+      </w:pPr>
+      <w:r>
+        <w:rPr>
+          <w:noProof/>
+          <w:lang w:eastAsia="ja-JP"/>
+        </w:rPr>
+        <w:t>Programuotojai</w:t>
+      </w:r>
+    </w:p>
+    <w:p>
+      <w:pPr>
+        <w:pStyle w:val="ListParagraph"/>
+        <w:numPr>
+          <w:ilvl w:val="0"/>
+          <w:numId w:val="40"/>
+        </w:numPr>
+        <w:rPr>
+          <w:noProof/>
+          <w:lang w:eastAsia="ja-JP"/>
+        </w:rPr>
+      </w:pPr>
+      <w:r>
+        <w:rPr>
+          <w:noProof/>
+          <w:lang w:eastAsia="ja-JP"/>
+        </w:rPr>
+        <w:t>Reikalingi aplikacijos sukūrimui ir jos tobulinimui, naujo funkcionalumo kūrimui.</w:t>
+      </w:r>
+    </w:p>
+    <w:p>
+      <w:pPr>
+        <w:pStyle w:val="ListParagraph"/>
+        <w:numPr>
+          <w:ilvl w:val="0"/>
+          <w:numId w:val="39"/>
+        </w:numPr>
+        <w:rPr>
+          <w:noProof/>
+          <w:lang w:eastAsia="ja-JP"/>
+        </w:rPr>
+      </w:pPr>
+      <w:r>
+        <w:rPr>
+          <w:noProof/>
+          <w:lang w:eastAsia="ja-JP"/>
+        </w:rPr>
+        <w:t>Dizaineriai</w:t>
+      </w:r>
+      <w:bookmarkStart w:id="6" w:name="_GoBack"/>
+      <w:bookmarkEnd w:id="6"/>
+    </w:p>
+    <w:p>
+      <w:pPr>
+        <w:pStyle w:val="ListParagraph"/>
+        <w:numPr>
+          <w:ilvl w:val="0"/>
+          <w:numId w:val="40"/>
+        </w:numPr>
+        <w:rPr>
+          <w:noProof/>
+          <w:lang w:eastAsia="ja-JP"/>
+        </w:rPr>
+      </w:pPr>
+      <w:r>
+        <w:rPr>
+          <w:noProof/>
+          <w:lang w:eastAsia="ja-JP"/>
+        </w:rPr>
+        <w:t>Reikalingi sukurti patogią vartotojo sąsają.</w:t>
+      </w:r>
+    </w:p>
+    <w:p>
+      <w:pPr>
+        <w:pStyle w:val="ListParagraph"/>
+        <w:numPr>
+          <w:ilvl w:val="0"/>
+          <w:numId w:val="39"/>
+        </w:numPr>
+        <w:rPr>
+          <w:noProof/>
+          <w:lang w:eastAsia="ja-JP"/>
+        </w:rPr>
+      </w:pPr>
+      <w:r>
+        <w:rPr>
+          <w:noProof/>
+          <w:lang w:eastAsia="ja-JP"/>
+        </w:rPr>
+        <w:t>Testuotojai</w:t>
+      </w:r>
+    </w:p>
+    <w:p>
+      <w:pPr>
+        <w:pStyle w:val="ListParagraph"/>
+        <w:numPr>
+          <w:ilvl w:val="0"/>
+          <w:numId w:val="40"/>
+        </w:numPr>
+        <w:rPr>
+          <w:noProof/>
+          <w:lang w:eastAsia="ja-JP"/>
+        </w:rPr>
+      </w:pPr>
+      <w:r>
+        <w:rPr>
+          <w:noProof/>
+          <w:lang w:eastAsia="ja-JP"/>
+        </w:rPr>
+        <w:t>Vartotojų aptikos klaidos kainuoja labai daug, todėl būtinas tinkamas sistemos testavimas prie bet kokių sąlygų</w:t>
+      </w:r>
+    </w:p>
+    <w:p>
+      <w:pPr>
+        <w:rPr>
+          <w:noProof/>
+          <w:lang w:eastAsia="ja-JP"/>
+        </w:rPr>
+      </w:pPr>
+    </w:p>
+    <w:p>
+      <w:pPr>
+        <w:ind w:left="1080"/>
+        <w:rPr>
+          <w:noProof/>
+          <w:lang w:eastAsia="ja-JP"/>
+        </w:rPr>
+      </w:pPr>
+      <w:r>
+        <w:rPr>
+          <w:noProof/>
+          <w:lang w:eastAsia="ja-JP"/>
+        </w:rPr>
+        <w:t>Sėkmingam darbui būtina apsirūpinti tinkama technine ir programine įranga. Reikalingi kompiuteriai, monitoriai, pelės, klaviatūros.</w:t>
       </w:r>
     </w:p>
     <w:p>
       <w:pPr>
         <w:pStyle w:val="Heading2"/>
         <w:rPr>
-          <w:lang w:val="en-US" w:eastAsia="ja-JP"/>
-        </w:rPr>
-      </w:pPr>
-      <w:proofErr w:type="spellStart"/>
-      <w:r>
-        <w:rPr>
-          <w:lang w:val="en-US" w:eastAsia="ja-JP"/>
+          <w:noProof/>
+          <w:lang w:eastAsia="ja-JP"/>
+        </w:rPr>
+      </w:pPr>
+      <w:r>
+        <w:rPr>
+          <w:noProof/>
+          <w:lang w:eastAsia="ja-JP"/>
         </w:rPr>
         <w:t>Tiekėjai</w:t>
       </w:r>
-      <w:proofErr w:type="spellEnd"/>
-    </w:p>
-    <w:p>
-      <w:pPr>
-        <w:rPr>
-          <w:lang w:val="en-US" w:eastAsia="ja-JP"/>
-        </w:rPr>
-      </w:pPr>
-    </w:p>
-    <w:p>
-      <w:pPr>
-        <w:autoSpaceDE w:val="0"/>
-        <w:autoSpaceDN w:val="0"/>
-        <w:adjustRightInd w:val="0"/>
-        <w:ind w:left="720" w:firstLine="360"/>
-        <w:jc w:val="both"/>
-      </w:pPr>
-      <w:r>
-        <w:t>Kokie pasirenkami tiekėjai?</w:t>
+    </w:p>
+    <w:p>
+      <w:pPr>
+        <w:rPr>
+          <w:noProof/>
+          <w:lang w:eastAsia="ja-JP"/>
+        </w:rPr>
+      </w:pPr>
+    </w:p>
+    <w:p>
+      <w:pPr>
+        <w:ind w:left="1080"/>
+        <w:rPr>
+          <w:noProof/>
+          <w:lang w:eastAsia="ja-JP"/>
+        </w:rPr>
+      </w:pPr>
+      <w:r>
+        <w:rPr>
+          <w:noProof/>
+          <w:lang w:eastAsia="ja-JP"/>
+        </w:rPr>
+        <w:t>Personalui surinkti gali būti naudojami darbo pasiūlymų internetiniai puslapiai. Taip pat galima kreiptis į personalo atrankos agentūrą. techninės įrangos tiekėjas – Dell.</w:t>
       </w:r>
     </w:p>
     <w:p>
       <w:pPr>
         <w:pStyle w:val="Heading2"/>
         <w:rPr>
-          <w:lang w:val="en-US" w:eastAsia="ja-JP"/>
-        </w:rPr>
-      </w:pPr>
-      <w:proofErr w:type="spellStart"/>
-      <w:r>
-        <w:rPr>
-          <w:lang w:val="en-US" w:eastAsia="ja-JP"/>
-        </w:rPr>
-        <w:t>Apsirūpinimo</w:t>
-      </w:r>
-      <w:proofErr w:type="spellEnd"/>
-      <w:r>
-        <w:rPr>
-          <w:lang w:val="en-US" w:eastAsia="ja-JP"/>
-        </w:rPr>
-        <w:t xml:space="preserve"> </w:t>
-      </w:r>
-      <w:proofErr w:type="spellStart"/>
-      <w:r>
-        <w:rPr>
-          <w:lang w:val="en-US" w:eastAsia="ja-JP"/>
-        </w:rPr>
-        <w:t>būdai</w:t>
-      </w:r>
-      <w:proofErr w:type="spellEnd"/>
-      <w:r>
-        <w:rPr>
-          <w:lang w:val="en-US" w:eastAsia="ja-JP"/>
-        </w:rPr>
-        <w:t xml:space="preserve"> </w:t>
-      </w:r>
-      <w:proofErr w:type="spellStart"/>
-      <w:r>
-        <w:rPr>
-          <w:lang w:val="en-US" w:eastAsia="ja-JP"/>
-        </w:rPr>
-        <w:t>ir</w:t>
-      </w:r>
-      <w:proofErr w:type="spellEnd"/>
-      <w:r>
-        <w:rPr>
-          <w:lang w:val="en-US" w:eastAsia="ja-JP"/>
-        </w:rPr>
-        <w:t xml:space="preserve"> </w:t>
-      </w:r>
-      <w:proofErr w:type="spellStart"/>
-      <w:r>
-        <w:rPr>
-          <w:lang w:val="en-US" w:eastAsia="ja-JP"/>
-        </w:rPr>
-        <w:t>formos</w:t>
-      </w:r>
-      <w:proofErr w:type="spellEnd"/>
+          <w:noProof/>
+          <w:lang w:eastAsia="ja-JP"/>
+        </w:rPr>
+      </w:pPr>
+      <w:r>
+        <w:rPr>
+          <w:noProof/>
+          <w:lang w:eastAsia="ja-JP"/>
+        </w:rPr>
+        <w:t>Apsirūpinimo būdai ir formos</w:t>
+      </w:r>
     </w:p>
     <w:p>
       <w:pPr>
         <w:ind w:left="1134"/>
         <w:rPr>
-          <w:lang w:val="en-US" w:eastAsia="ja-JP"/>
-        </w:rPr>
-      </w:pPr>
-    </w:p>
-    <w:p>
-      <w:pPr>
+          <w:noProof/>
+          <w:lang w:eastAsia="ja-JP"/>
+        </w:rPr>
+      </w:pPr>
+    </w:p>
+    <w:p>
+      <w:pPr>
+        <w:ind w:left="1080"/>
+        <w:rPr>
+          <w:noProof/>
+          <w:lang w:eastAsia="ja-JP"/>
+        </w:rPr>
+      </w:pPr>
+      <w:r>
+        <w:rPr>
+          <w:noProof/>
+        </w:rPr>
+        <w:t>Sukuriamas darbo skelbimas kuriame atsispindi ko tikimasi iš būsimo darbuotojo. Priimami darbuotojai su reikiama kompetencija ir patirtimi.</w:t>
+      </w:r>
+    </w:p>
+    <w:p>
+      <w:pPr>
+        <w:pStyle w:val="Heading2"/>
+        <w:rPr>
+          <w:noProof/>
+          <w:lang w:eastAsia="ja-JP"/>
+        </w:rPr>
+      </w:pPr>
+      <w:r>
+        <w:rPr>
+          <w:noProof/>
+          <w:lang w:eastAsia="ja-JP"/>
+        </w:rPr>
+        <w:t>Medžiagų poreikių nustatymas</w:t>
+      </w:r>
+    </w:p>
+    <w:p>
+      <w:pPr>
+        <w:rPr>
+          <w:noProof/>
+          <w:lang w:eastAsia="ja-JP"/>
+        </w:rPr>
+      </w:pPr>
+    </w:p>
+    <w:p>
+      <w:pPr>
+        <w:ind w:left="1080"/>
+        <w:rPr>
+          <w:noProof/>
+          <w:lang w:eastAsia="ja-JP"/>
+        </w:rPr>
+      </w:pPr>
+      <w:r>
+        <w:rPr>
+          <w:noProof/>
+        </w:rPr>
+        <w:t>Informacinės sistemos kūrimui, pastovaus fizinių medžiagų tiekimo nereikia. Kuriant sistemą reikia žmoniškųjų išteklių (programuotojų, testuotųjų,  sistemos administratoriaus, dizainerių). Visi darbuotojai sukurs ir vykdys tolimesnį sistemos palaikymą bei duomenų bazės pildymą bei atnaujinimo darbus.</w:t>
+      </w:r>
+    </w:p>
+    <w:p>
+      <w:pPr>
+        <w:ind w:left="1080"/>
+        <w:rPr>
+          <w:noProof/>
+          <w:lang w:eastAsia="ja-JP"/>
+        </w:rPr>
+      </w:pPr>
+    </w:p>
+    <w:p>
+      <w:pPr>
+        <w:pStyle w:val="Heading2"/>
+        <w:rPr>
+          <w:noProof/>
+          <w:lang w:eastAsia="ja-JP"/>
+        </w:rPr>
+      </w:pPr>
+      <w:r>
+        <w:rPr>
+          <w:noProof/>
+          <w:lang w:eastAsia="ja-JP"/>
+        </w:rPr>
+        <w:t>Atsargų nustatymas</w:t>
+      </w:r>
+    </w:p>
+    <w:p>
+      <w:pPr>
+        <w:rPr>
+          <w:noProof/>
+          <w:lang w:eastAsia="ja-JP"/>
+        </w:rPr>
+      </w:pPr>
+    </w:p>
+    <w:p>
+      <w:pPr>
+        <w:ind w:left="1080"/>
+        <w:rPr>
+          <w:noProof/>
+          <w:sz w:val="22"/>
+          <w:szCs w:val="22"/>
+        </w:rPr>
+      </w:pPr>
+      <w:r>
+        <w:rPr>
+          <w:noProof/>
+        </w:rPr>
+        <w:t xml:space="preserve">Saugoti tavo mėgstamiausias degalinės bei žemėlapio fragmentus norint naudotis programėle, jeigu nėra galimybės sinchronizuoti duomenų su serveriu. </w:t>
+      </w:r>
+    </w:p>
+    <w:p>
+      <w:pPr>
+        <w:ind w:left="1080"/>
+        <w:rPr>
+          <w:noProof/>
+          <w:lang w:eastAsia="ja-JP"/>
+        </w:rPr>
+      </w:pPr>
+    </w:p>
+    <w:p>
+      <w:pPr>
+        <w:pStyle w:val="Heading2"/>
+        <w:rPr>
+          <w:noProof/>
+          <w:lang w:eastAsia="ja-JP"/>
+        </w:rPr>
+      </w:pPr>
+      <w:r>
+        <w:rPr>
+          <w:noProof/>
+          <w:lang w:eastAsia="ja-JP"/>
+        </w:rPr>
+        <w:t>Atsargų sandėliavimas</w:t>
+      </w:r>
+    </w:p>
+    <w:p>
+      <w:pPr>
+        <w:ind w:left="1080"/>
+        <w:rPr>
+          <w:noProof/>
+          <w:lang w:eastAsia="ja-JP"/>
+        </w:rPr>
+      </w:pPr>
+    </w:p>
+    <w:p>
+      <w:pPr>
+        <w:ind w:left="1080"/>
+        <w:rPr>
+          <w:noProof/>
+          <w:lang w:eastAsia="ja-JP"/>
+        </w:rPr>
+      </w:pPr>
+      <w:r>
+        <w:rPr>
+          <w:noProof/>
+        </w:rPr>
+        <w:t>Visa informacija bus saugoma duomenų bazėje bei laikina duomenų fragmento kopija vartotojo išmaniajame telefone.</w:t>
+      </w:r>
+    </w:p>
+    <w:p>
+      <w:pPr>
+        <w:pStyle w:val="TOCHeading"/>
+        <w:rPr>
+          <w:noProof/>
+          <w:lang w:val="lt-LT"/>
+        </w:rPr>
+      </w:pPr>
+      <w:r>
+        <w:rPr>
+          <w:noProof/>
+          <w:lang w:val="lt-LT"/>
+        </w:rPr>
+        <w:lastRenderedPageBreak/>
+        <w:t>GAMYBA IR PASLAUGOS</w:t>
+      </w:r>
+    </w:p>
+    <w:p>
+      <w:pPr>
+        <w:pStyle w:val="Heading2"/>
+        <w:rPr>
+          <w:noProof/>
+          <w:lang w:eastAsia="ja-JP"/>
+        </w:rPr>
+      </w:pPr>
+      <w:r>
+        <w:rPr>
+          <w:noProof/>
+          <w:lang w:eastAsia="ja-JP"/>
+        </w:rPr>
+        <w:t>Gamybos apimtis</w:t>
+      </w:r>
+    </w:p>
+    <w:p>
+      <w:pPr>
+        <w:pStyle w:val="Heading2"/>
+        <w:numPr>
+          <w:ilvl w:val="0"/>
+          <w:numId w:val="0"/>
+        </w:numPr>
         <w:ind w:left="1134"/>
         <w:rPr>
-          <w:lang w:val="en-US" w:eastAsia="ja-JP"/>
-        </w:rPr>
-      </w:pPr>
-      <w:r>
-        <w:t>Kokie yra apsirūpinimo reikiamais ištekliais būdai ir formos?</w:t>
+          <w:rFonts w:ascii="Times New Roman" w:hAnsi="Times New Roman"/>
+          <w:b w:val="0"/>
+          <w:noProof/>
+          <w:sz w:val="24"/>
+          <w:szCs w:val="24"/>
+        </w:rPr>
+      </w:pPr>
+      <w:r>
+        <w:rPr>
+          <w:rFonts w:ascii="Times New Roman" w:hAnsi="Times New Roman"/>
+          <w:b w:val="0"/>
+          <w:noProof/>
+          <w:sz w:val="24"/>
+          <w:szCs w:val="24"/>
+        </w:rPr>
+        <w:t xml:space="preserve">Mobilioji aplikacija bus kuriama 1-2 mėnesius, kadangi tai yra plačios apimties projektas. Tam, kad projektas būtų įgyvendintas, reikia suburti savo sritį išmanančių, kvalifikuotų dizainerių, programuotojų, projektuotojų, analitikų bei testuotojų komandą, kas taip pat gali užimti iki vieno mėnesio. </w:t>
       </w:r>
     </w:p>
     <w:p>
       <w:pPr>
         <w:pStyle w:val="Heading2"/>
         <w:rPr>
-          <w:lang w:val="en-US" w:eastAsia="ja-JP"/>
-        </w:rPr>
-      </w:pPr>
-      <w:proofErr w:type="spellStart"/>
-      <w:r>
-        <w:rPr>
-          <w:lang w:val="en-US" w:eastAsia="ja-JP"/>
-        </w:rPr>
-        <w:t>Medžiagų</w:t>
-      </w:r>
-      <w:proofErr w:type="spellEnd"/>
-      <w:r>
-        <w:rPr>
-          <w:lang w:val="en-US" w:eastAsia="ja-JP"/>
-        </w:rPr>
-        <w:t xml:space="preserve"> </w:t>
-      </w:r>
-      <w:proofErr w:type="spellStart"/>
-      <w:r>
-        <w:rPr>
-          <w:lang w:val="en-US" w:eastAsia="ja-JP"/>
-        </w:rPr>
-        <w:t>poreikių</w:t>
-      </w:r>
-      <w:proofErr w:type="spellEnd"/>
-      <w:r>
-        <w:rPr>
-          <w:lang w:val="en-US" w:eastAsia="ja-JP"/>
-        </w:rPr>
-        <w:t xml:space="preserve"> </w:t>
-      </w:r>
-      <w:proofErr w:type="spellStart"/>
-      <w:r>
-        <w:rPr>
-          <w:lang w:val="en-US" w:eastAsia="ja-JP"/>
-        </w:rPr>
-        <w:t>nustatymas</w:t>
-      </w:r>
-      <w:proofErr w:type="spellEnd"/>
+          <w:noProof/>
+          <w:lang w:eastAsia="ja-JP"/>
+        </w:rPr>
+      </w:pPr>
+      <w:r>
+        <w:rPr>
+          <w:noProof/>
+          <w:lang w:eastAsia="ja-JP"/>
+        </w:rPr>
+        <w:t>Gamybos principai ir tipai</w:t>
+      </w:r>
     </w:p>
     <w:p>
       <w:pPr>
         <w:ind w:left="1080"/>
         <w:rPr>
-          <w:lang w:val="en-US" w:eastAsia="ja-JP"/>
-        </w:rPr>
-      </w:pPr>
-    </w:p>
-    <w:p>
-      <w:pPr>
-        <w:autoSpaceDE w:val="0"/>
-        <w:autoSpaceDN w:val="0"/>
-        <w:adjustRightInd w:val="0"/>
-        <w:ind w:left="720" w:firstLine="360"/>
-        <w:jc w:val="both"/>
-      </w:pPr>
-      <w:r>
-        <w:t>Kaip nustatomi reikiami medžiagų poreikiai?</w:t>
-      </w:r>
+          <w:noProof/>
+          <w:lang w:eastAsia="ja-JP"/>
+        </w:rPr>
+      </w:pPr>
+    </w:p>
+    <w:p>
+      <w:pPr>
+        <w:ind w:left="1080"/>
+        <w:rPr>
+          <w:noProof/>
+        </w:rPr>
+      </w:pPr>
+      <w:r>
+        <w:rPr>
+          <w:noProof/>
+        </w:rPr>
+        <w:t>Projekto įgyvendinimas skirstomas į savaitės ilgio sprint’us. Kiekvienas dirbantis prie projekto turi darbus, numatytus laikus skirtus užduočių įgyvendinimui. Pagal tai, visi darbuotojai mato, kokiame lygyje yra projektas, kaip seksis laiku ar ne laiku jį įgyvendinti.</w:t>
+      </w:r>
+    </w:p>
+    <w:p>
+      <w:pPr>
+        <w:ind w:left="1080"/>
+        <w:rPr>
+          <w:noProof/>
+        </w:rPr>
+      </w:pPr>
     </w:p>
     <w:p>
       <w:pPr>
         <w:pStyle w:val="Heading2"/>
         <w:rPr>
-          <w:lang w:val="en-US" w:eastAsia="ja-JP"/>
-        </w:rPr>
-      </w:pPr>
-      <w:proofErr w:type="spellStart"/>
-      <w:r>
-        <w:rPr>
-          <w:lang w:val="en-US" w:eastAsia="ja-JP"/>
-        </w:rPr>
-        <w:t>Atsargų</w:t>
-      </w:r>
-      <w:proofErr w:type="spellEnd"/>
-      <w:r>
-        <w:rPr>
-          <w:lang w:val="en-US" w:eastAsia="ja-JP"/>
-        </w:rPr>
-        <w:t xml:space="preserve"> </w:t>
-      </w:r>
-      <w:proofErr w:type="spellStart"/>
-      <w:r>
-        <w:rPr>
-          <w:lang w:val="en-US" w:eastAsia="ja-JP"/>
-        </w:rPr>
-        <w:t>nustatymas</w:t>
-      </w:r>
-      <w:proofErr w:type="spellEnd"/>
-    </w:p>
-    <w:p>
-      <w:pPr>
-        <w:rPr>
-          <w:lang w:val="en-US" w:eastAsia="ja-JP"/>
-        </w:rPr>
-      </w:pPr>
+          <w:noProof/>
+          <w:lang w:eastAsia="ja-JP"/>
+        </w:rPr>
+      </w:pPr>
+      <w:r>
+        <w:rPr>
+          <w:noProof/>
+          <w:lang w:eastAsia="ja-JP"/>
+        </w:rPr>
+        <w:t>Gamybos proceso sudėtis</w:t>
+      </w:r>
     </w:p>
     <w:p>
       <w:pPr>
         <w:ind w:left="1080"/>
         <w:rPr>
-          <w:lang w:val="en-US" w:eastAsia="ja-JP"/>
-        </w:rPr>
-      </w:pPr>
-      <w:r>
-        <w:t>Kaip nustatoma, ar reikalingos atsargos ir jų kiekis?</w:t>
-      </w:r>
-    </w:p>
-    <w:p>
-      <w:pPr>
-        <w:pStyle w:val="Heading2"/>
-        <w:rPr>
-          <w:lang w:val="en-US" w:eastAsia="ja-JP"/>
-        </w:rPr>
-      </w:pPr>
-      <w:proofErr w:type="spellStart"/>
-      <w:r>
-        <w:rPr>
-          <w:lang w:val="en-US" w:eastAsia="ja-JP"/>
-        </w:rPr>
-        <w:t>Atsargų</w:t>
-      </w:r>
-      <w:proofErr w:type="spellEnd"/>
-      <w:r>
-        <w:rPr>
-          <w:lang w:val="en-US" w:eastAsia="ja-JP"/>
-        </w:rPr>
-        <w:t xml:space="preserve"> </w:t>
-      </w:r>
-      <w:proofErr w:type="spellStart"/>
-      <w:r>
-        <w:rPr>
-          <w:lang w:val="en-US" w:eastAsia="ja-JP"/>
-        </w:rPr>
-        <w:t>sandėliavimas</w:t>
-      </w:r>
-      <w:proofErr w:type="spellEnd"/>
-    </w:p>
-    <w:p>
-      <w:pPr>
-        <w:ind w:left="1080"/>
-        <w:rPr>
-          <w:lang w:val="en-US" w:eastAsia="ja-JP"/>
-        </w:rPr>
-      </w:pPr>
-    </w:p>
-    <w:p>
-      <w:pPr>
-        <w:ind w:left="1080"/>
-        <w:rPr>
-          <w:lang w:val="en-US" w:eastAsia="ja-JP"/>
-        </w:rPr>
-      </w:pPr>
-      <w:r>
-        <w:t>Ar sandėliuojamos atsargos, ir kokiuose sandėliuose ir pan.?</w:t>
-      </w:r>
-    </w:p>
-    <w:p>
-      <w:pPr>
-        <w:pStyle w:val="TOCHeading"/>
-      </w:pPr>
-      <w:r>
-        <w:t>GAMYBA IR PASLAUGOS</w:t>
-      </w:r>
-    </w:p>
-    <w:p>
-      <w:pPr>
-        <w:pStyle w:val="Heading2"/>
-        <w:rPr>
-          <w:lang w:val="en-US" w:eastAsia="ja-JP"/>
-        </w:rPr>
-      </w:pPr>
-      <w:proofErr w:type="spellStart"/>
-      <w:r>
-        <w:rPr>
-          <w:lang w:val="en-US" w:eastAsia="ja-JP"/>
-        </w:rPr>
-        <w:t>Gamybos</w:t>
-      </w:r>
-      <w:proofErr w:type="spellEnd"/>
-      <w:r>
-        <w:rPr>
-          <w:lang w:val="en-US" w:eastAsia="ja-JP"/>
-        </w:rPr>
-        <w:t xml:space="preserve"> </w:t>
-      </w:r>
-      <w:proofErr w:type="spellStart"/>
-      <w:r>
-        <w:rPr>
-          <w:lang w:val="en-US" w:eastAsia="ja-JP"/>
-        </w:rPr>
-        <w:t>apimtis</w:t>
-      </w:r>
-      <w:proofErr w:type="spellEnd"/>
-    </w:p>
-    <w:p>
-      <w:pPr>
-        <w:ind w:left="1080"/>
-        <w:rPr>
-          <w:lang w:val="en-US" w:eastAsia="ja-JP"/>
-        </w:rPr>
-      </w:pPr>
-    </w:p>
-    <w:p>
-      <w:pPr>
-        <w:ind w:left="1080"/>
-        <w:rPr>
-          <w:lang w:val="en-US" w:eastAsia="ja-JP"/>
-        </w:rPr>
-      </w:pPr>
-      <w:r>
-        <w:rPr>
-          <w:bCs/>
-        </w:rPr>
-        <w:t>Kokia  planuojama gamybos apimtis?</w:t>
-      </w:r>
-    </w:p>
-    <w:p>
-      <w:pPr>
-        <w:pStyle w:val="Heading2"/>
-        <w:rPr>
-          <w:lang w:val="en-US" w:eastAsia="ja-JP"/>
-        </w:rPr>
-      </w:pPr>
-      <w:proofErr w:type="spellStart"/>
-      <w:r>
-        <w:rPr>
-          <w:lang w:val="en-US" w:eastAsia="ja-JP"/>
-        </w:rPr>
-        <w:t>Gamybos</w:t>
-      </w:r>
-      <w:proofErr w:type="spellEnd"/>
-      <w:r>
-        <w:rPr>
-          <w:lang w:val="en-US" w:eastAsia="ja-JP"/>
-        </w:rPr>
-        <w:t xml:space="preserve"> </w:t>
-      </w:r>
-      <w:proofErr w:type="spellStart"/>
-      <w:r>
-        <w:rPr>
-          <w:lang w:val="en-US" w:eastAsia="ja-JP"/>
-        </w:rPr>
-        <w:t>principai</w:t>
-      </w:r>
-      <w:proofErr w:type="spellEnd"/>
-      <w:r>
-        <w:rPr>
-          <w:lang w:val="en-US" w:eastAsia="ja-JP"/>
-        </w:rPr>
-        <w:t xml:space="preserve"> </w:t>
-      </w:r>
-      <w:proofErr w:type="spellStart"/>
-      <w:r>
-        <w:rPr>
-          <w:lang w:val="en-US" w:eastAsia="ja-JP"/>
-        </w:rPr>
-        <w:t>ir</w:t>
-      </w:r>
-      <w:proofErr w:type="spellEnd"/>
-      <w:r>
-        <w:rPr>
-          <w:lang w:val="en-US" w:eastAsia="ja-JP"/>
-        </w:rPr>
-        <w:t xml:space="preserve"> </w:t>
-      </w:r>
-      <w:proofErr w:type="spellStart"/>
-      <w:r>
-        <w:rPr>
-          <w:lang w:val="en-US" w:eastAsia="ja-JP"/>
-        </w:rPr>
-        <w:t>tipai</w:t>
-      </w:r>
-      <w:proofErr w:type="spellEnd"/>
-    </w:p>
-    <w:p>
-      <w:pPr>
-        <w:ind w:left="1080"/>
-        <w:rPr>
-          <w:lang w:val="en-US" w:eastAsia="ja-JP"/>
-        </w:rPr>
-      </w:pPr>
-    </w:p>
-    <w:p>
-      <w:pPr>
-        <w:ind w:left="1080"/>
-        <w:rPr>
-          <w:lang w:val="en-US" w:eastAsia="ja-JP"/>
-        </w:rPr>
-      </w:pPr>
-      <w:r>
-        <w:t>Kokie naudojami gamybos principai ir gamybos tipai (struktūros).</w:t>
-      </w:r>
-    </w:p>
-    <w:p>
-      <w:pPr>
-        <w:pStyle w:val="Heading2"/>
-        <w:rPr>
-          <w:lang w:val="en-US" w:eastAsia="ja-JP"/>
-        </w:rPr>
-      </w:pPr>
-      <w:proofErr w:type="spellStart"/>
-      <w:r>
-        <w:rPr>
-          <w:lang w:val="en-US" w:eastAsia="ja-JP"/>
-        </w:rPr>
-        <w:t>Gamybos</w:t>
-      </w:r>
-      <w:proofErr w:type="spellEnd"/>
-      <w:r>
-        <w:rPr>
-          <w:lang w:val="en-US" w:eastAsia="ja-JP"/>
-        </w:rPr>
-        <w:t xml:space="preserve"> </w:t>
-      </w:r>
-      <w:proofErr w:type="spellStart"/>
-      <w:r>
-        <w:rPr>
-          <w:lang w:val="en-US" w:eastAsia="ja-JP"/>
-        </w:rPr>
-        <w:t>proceso</w:t>
-      </w:r>
-      <w:proofErr w:type="spellEnd"/>
-      <w:r>
-        <w:rPr>
-          <w:lang w:val="en-US" w:eastAsia="ja-JP"/>
-        </w:rPr>
-        <w:t xml:space="preserve"> </w:t>
-      </w:r>
-      <w:proofErr w:type="spellStart"/>
-      <w:r>
-        <w:rPr>
-          <w:lang w:val="en-US" w:eastAsia="ja-JP"/>
-        </w:rPr>
-        <w:t>sudėtis</w:t>
-      </w:r>
-      <w:proofErr w:type="spellEnd"/>
-    </w:p>
-    <w:p>
-      <w:pPr>
-        <w:ind w:left="1080"/>
-        <w:rPr>
-          <w:lang w:val="en-US" w:eastAsia="ja-JP"/>
+          <w:noProof/>
+          <w:lang w:eastAsia="ja-JP"/>
         </w:rPr>
       </w:pPr>
     </w:p>
@@ -2214,19 +2775,22 @@
         <w:jc w:val="both"/>
         <w:rPr>
           <w:bCs/>
-        </w:rPr>
-      </w:pPr>
-      <w:bookmarkStart w:id="6" w:name="_GoBack"/>
-      <w:bookmarkEnd w:id="6"/>
-      <w:r>
-        <w:t>Kokia yra gamybos proceso sudėtis?</w:t>
+          <w:noProof/>
+        </w:rPr>
+      </w:pPr>
+      <w:r>
+        <w:rPr>
+          <w:noProof/>
+        </w:rPr>
+        <w:t>Tam, kad mobilioji aplikacija būtų sukurta, pirmiausia atliekami įžanginiai darbai, t.y. sistemos reikalingumo analizė, apklausos duomenų susisteminimas. Kuomet turimas aiškus tikslas ir aiškus rezultatas – vyksta sistemos projektavimas. Pagal tai, programuotojai bei dizaineriai kuria aplinką, kuri bus naudinga, informatyvi ir patogi naudotis vartotojui. Suprojektavus sistemą, vyksta programavimo darbai, pagal tai gali keistis projektavimo modeliai ir t.t. Suprogramavus mobiliąją aplikaciją vyksta testavimo darbai ir produktas išleidžiamas viešam naudojimui.</w:t>
       </w:r>
     </w:p>
     <w:p>
       <w:pPr>
         <w:ind w:left="1080"/>
         <w:rPr>
-          <w:lang w:val="en-US" w:eastAsia="ja-JP"/>
+          <w:noProof/>
+          <w:lang w:eastAsia="ja-JP"/>
         </w:rPr>
       </w:pPr>
     </w:p>
@@ -2280,7 +2844,7 @@
       <w:rPr>
         <w:noProof/>
       </w:rPr>
-      <w:t>5</w:t>
+      <w:t>6</w:t>
     </w:r>
     <w:r>
       <w:rPr>
@@ -2440,6 +3004,119 @@
     </w:lvl>
   </w:abstractNum>
   <w:abstractNum w:abstractNumId="1" w15:restartNumberingAfterBreak="0">
+    <w:nsid w:val="0154154B"/>
+    <w:multiLevelType w:val="hybridMultilevel"/>
+    <w:tmpl w:val="0D6092E8"/>
+    <w:lvl w:ilvl="0" w:tplc="04090001">
+      <w:start w:val="1"/>
+      <w:numFmt w:val="bullet"/>
+      <w:lvlText w:val=""/>
+      <w:lvlJc w:val="left"/>
+      <w:pPr>
+        <w:ind w:left="1800" w:hanging="360"/>
+      </w:pPr>
+      <w:rPr>
+        <w:rFonts w:ascii="Symbol" w:hAnsi="Symbol" w:hint="default"/>
+      </w:rPr>
+    </w:lvl>
+    <w:lvl w:ilvl="1" w:tplc="04090003" w:tentative="1">
+      <w:start w:val="1"/>
+      <w:numFmt w:val="bullet"/>
+      <w:lvlText w:val="o"/>
+      <w:lvlJc w:val="left"/>
+      <w:pPr>
+        <w:ind w:left="2520" w:hanging="360"/>
+      </w:pPr>
+      <w:rPr>
+        <w:rFonts w:ascii="Courier New" w:hAnsi="Courier New" w:cs="Courier New" w:hint="default"/>
+      </w:rPr>
+    </w:lvl>
+    <w:lvl w:ilvl="2" w:tplc="04090005" w:tentative="1">
+      <w:start w:val="1"/>
+      <w:numFmt w:val="bullet"/>
+      <w:lvlText w:val=""/>
+      <w:lvlJc w:val="left"/>
+      <w:pPr>
+        <w:ind w:left="3240" w:hanging="360"/>
+      </w:pPr>
+      <w:rPr>
+        <w:rFonts w:ascii="Wingdings" w:hAnsi="Wingdings" w:hint="default"/>
+      </w:rPr>
+    </w:lvl>
+    <w:lvl w:ilvl="3" w:tplc="04090001" w:tentative="1">
+      <w:start w:val="1"/>
+      <w:numFmt w:val="bullet"/>
+      <w:lvlText w:val=""/>
+      <w:lvlJc w:val="left"/>
+      <w:pPr>
+        <w:ind w:left="3960" w:hanging="360"/>
+      </w:pPr>
+      <w:rPr>
+        <w:rFonts w:ascii="Symbol" w:hAnsi="Symbol" w:hint="default"/>
+      </w:rPr>
+    </w:lvl>
+    <w:lvl w:ilvl="4" w:tplc="04090003" w:tentative="1">
+      <w:start w:val="1"/>
+      <w:numFmt w:val="bullet"/>
+      <w:lvlText w:val="o"/>
+      <w:lvlJc w:val="left"/>
+      <w:pPr>
+        <w:ind w:left="4680" w:hanging="360"/>
+      </w:pPr>
+      <w:rPr>
+        <w:rFonts w:ascii="Courier New" w:hAnsi="Courier New" w:cs="Courier New" w:hint="default"/>
+      </w:rPr>
+    </w:lvl>
+    <w:lvl w:ilvl="5" w:tplc="04090005" w:tentative="1">
+      <w:start w:val="1"/>
+      <w:numFmt w:val="bullet"/>
+      <w:lvlText w:val=""/>
+      <w:lvlJc w:val="left"/>
+      <w:pPr>
+        <w:ind w:left="5400" w:hanging="360"/>
+      </w:pPr>
+      <w:rPr>
+        <w:rFonts w:ascii="Wingdings" w:hAnsi="Wingdings" w:hint="default"/>
+      </w:rPr>
+    </w:lvl>
+    <w:lvl w:ilvl="6" w:tplc="04090001" w:tentative="1">
+      <w:start w:val="1"/>
+      <w:numFmt w:val="bullet"/>
+      <w:lvlText w:val=""/>
+      <w:lvlJc w:val="left"/>
+      <w:pPr>
+        <w:ind w:left="6120" w:hanging="360"/>
+      </w:pPr>
+      <w:rPr>
+        <w:rFonts w:ascii="Symbol" w:hAnsi="Symbol" w:hint="default"/>
+      </w:rPr>
+    </w:lvl>
+    <w:lvl w:ilvl="7" w:tplc="04090003" w:tentative="1">
+      <w:start w:val="1"/>
+      <w:numFmt w:val="bullet"/>
+      <w:lvlText w:val="o"/>
+      <w:lvlJc w:val="left"/>
+      <w:pPr>
+        <w:ind w:left="6840" w:hanging="360"/>
+      </w:pPr>
+      <w:rPr>
+        <w:rFonts w:ascii="Courier New" w:hAnsi="Courier New" w:cs="Courier New" w:hint="default"/>
+      </w:rPr>
+    </w:lvl>
+    <w:lvl w:ilvl="8" w:tplc="04090005" w:tentative="1">
+      <w:start w:val="1"/>
+      <w:numFmt w:val="bullet"/>
+      <w:lvlText w:val=""/>
+      <w:lvlJc w:val="left"/>
+      <w:pPr>
+        <w:ind w:left="7560" w:hanging="360"/>
+      </w:pPr>
+      <w:rPr>
+        <w:rFonts w:ascii="Wingdings" w:hAnsi="Wingdings" w:hint="default"/>
+      </w:rPr>
+    </w:lvl>
+  </w:abstractNum>
+  <w:abstractNum w:abstractNumId="2" w15:restartNumberingAfterBreak="0">
     <w:nsid w:val="03CE2896"/>
     <w:multiLevelType w:val="multilevel"/>
     <w:tmpl w:val="950A4F26"/>
@@ -2560,7 +3237,7 @@
       </w:rPr>
     </w:lvl>
   </w:abstractNum>
-  <w:abstractNum w:abstractNumId="2" w15:restartNumberingAfterBreak="0">
+  <w:abstractNum w:abstractNumId="3" w15:restartNumberingAfterBreak="0">
     <w:nsid w:val="062C7D41"/>
     <w:multiLevelType w:val="hybridMultilevel"/>
     <w:tmpl w:val="0AAA9350"/>
@@ -2646,7 +3323,7 @@
       </w:pPr>
     </w:lvl>
   </w:abstractNum>
-  <w:abstractNum w:abstractNumId="3" w15:restartNumberingAfterBreak="0">
+  <w:abstractNum w:abstractNumId="4" w15:restartNumberingAfterBreak="0">
     <w:nsid w:val="093909EF"/>
     <w:multiLevelType w:val="multilevel"/>
     <w:tmpl w:val="950A4F26"/>
@@ -2767,7 +3444,7 @@
       </w:rPr>
     </w:lvl>
   </w:abstractNum>
-  <w:abstractNum w:abstractNumId="4" w15:restartNumberingAfterBreak="0">
+  <w:abstractNum w:abstractNumId="5" w15:restartNumberingAfterBreak="0">
     <w:nsid w:val="0AA62954"/>
     <w:multiLevelType w:val="multilevel"/>
     <w:tmpl w:val="950A4F26"/>
@@ -2888,7 +3565,7 @@
       </w:rPr>
     </w:lvl>
   </w:abstractNum>
-  <w:abstractNum w:abstractNumId="5" w15:restartNumberingAfterBreak="0">
+  <w:abstractNum w:abstractNumId="6" w15:restartNumberingAfterBreak="0">
     <w:nsid w:val="0D1175FE"/>
     <w:multiLevelType w:val="hybridMultilevel"/>
     <w:tmpl w:val="D1AC4162"/>
@@ -3028,7 +3705,7 @@
       </w:rPr>
     </w:lvl>
   </w:abstractNum>
-  <w:abstractNum w:abstractNumId="6" w15:restartNumberingAfterBreak="0">
+  <w:abstractNum w:abstractNumId="7" w15:restartNumberingAfterBreak="0">
     <w:nsid w:val="0D2E5C76"/>
     <w:multiLevelType w:val="multilevel"/>
     <w:tmpl w:val="1136C7BC"/>
@@ -3149,7 +3826,7 @@
       </w:rPr>
     </w:lvl>
   </w:abstractNum>
-  <w:abstractNum w:abstractNumId="7" w15:restartNumberingAfterBreak="0">
+  <w:abstractNum w:abstractNumId="8" w15:restartNumberingAfterBreak="0">
     <w:nsid w:val="12B42C85"/>
     <w:multiLevelType w:val="hybridMultilevel"/>
     <w:tmpl w:val="DAE8AD34"/>
@@ -3240,7 +3917,7 @@
       </w:pPr>
     </w:lvl>
   </w:abstractNum>
-  <w:abstractNum w:abstractNumId="8" w15:restartNumberingAfterBreak="0">
+  <w:abstractNum w:abstractNumId="9" w15:restartNumberingAfterBreak="0">
     <w:nsid w:val="157B3763"/>
     <w:multiLevelType w:val="hybridMultilevel"/>
     <w:tmpl w:val="3716D186"/>
@@ -3353,7 +4030,7 @@
       </w:rPr>
     </w:lvl>
   </w:abstractNum>
-  <w:abstractNum w:abstractNumId="9" w15:restartNumberingAfterBreak="0">
+  <w:abstractNum w:abstractNumId="10" w15:restartNumberingAfterBreak="0">
     <w:nsid w:val="179A28AC"/>
     <w:multiLevelType w:val="hybridMultilevel"/>
     <w:tmpl w:val="1650393E"/>
@@ -3466,7 +4143,7 @@
       </w:rPr>
     </w:lvl>
   </w:abstractNum>
-  <w:abstractNum w:abstractNumId="10" w15:restartNumberingAfterBreak="0">
+  <w:abstractNum w:abstractNumId="11" w15:restartNumberingAfterBreak="0">
     <w:nsid w:val="29A55C72"/>
     <w:multiLevelType w:val="hybridMultilevel"/>
     <w:tmpl w:val="3D9C0B68"/>
@@ -3579,7 +4256,7 @@
       </w:rPr>
     </w:lvl>
   </w:abstractNum>
-  <w:abstractNum w:abstractNumId="11" w15:restartNumberingAfterBreak="0">
+  <w:abstractNum w:abstractNumId="12" w15:restartNumberingAfterBreak="0">
     <w:nsid w:val="2CA16680"/>
     <w:multiLevelType w:val="hybridMultilevel"/>
     <w:tmpl w:val="0ADC1D5A"/>
@@ -3665,7 +4342,7 @@
       </w:pPr>
     </w:lvl>
   </w:abstractNum>
-  <w:abstractNum w:abstractNumId="12" w15:restartNumberingAfterBreak="0">
+  <w:abstractNum w:abstractNumId="13" w15:restartNumberingAfterBreak="0">
     <w:nsid w:val="2FA7479D"/>
     <w:multiLevelType w:val="hybridMultilevel"/>
     <w:tmpl w:val="14CC41EC"/>
@@ -3778,7 +4455,7 @@
       </w:rPr>
     </w:lvl>
   </w:abstractNum>
-  <w:abstractNum w:abstractNumId="13" w15:restartNumberingAfterBreak="0">
+  <w:abstractNum w:abstractNumId="14" w15:restartNumberingAfterBreak="0">
     <w:nsid w:val="30B12879"/>
     <w:multiLevelType w:val="hybridMultilevel"/>
     <w:tmpl w:val="C136E60C"/>
@@ -3867,7 +4544,7 @@
       </w:pPr>
     </w:lvl>
   </w:abstractNum>
-  <w:abstractNum w:abstractNumId="14" w15:restartNumberingAfterBreak="0">
+  <w:abstractNum w:abstractNumId="15" w15:restartNumberingAfterBreak="0">
     <w:nsid w:val="334344CD"/>
     <w:multiLevelType w:val="hybridMultilevel"/>
     <w:tmpl w:val="4F7E1AEA"/>
@@ -4007,7 +4684,7 @@
       </w:rPr>
     </w:lvl>
   </w:abstractNum>
-  <w:abstractNum w:abstractNumId="15" w15:restartNumberingAfterBreak="0">
+  <w:abstractNum w:abstractNumId="16" w15:restartNumberingAfterBreak="0">
     <w:nsid w:val="33504096"/>
     <w:multiLevelType w:val="multilevel"/>
     <w:tmpl w:val="1136C7BC"/>
@@ -4128,7 +4805,7 @@
       </w:rPr>
     </w:lvl>
   </w:abstractNum>
-  <w:abstractNum w:abstractNumId="16" w15:restartNumberingAfterBreak="0">
+  <w:abstractNum w:abstractNumId="17" w15:restartNumberingAfterBreak="0">
     <w:nsid w:val="341C4B57"/>
     <w:multiLevelType w:val="hybridMultilevel"/>
     <w:tmpl w:val="19DED9F6"/>
@@ -4241,7 +4918,7 @@
       </w:rPr>
     </w:lvl>
   </w:abstractNum>
-  <w:abstractNum w:abstractNumId="17" w15:restartNumberingAfterBreak="0">
+  <w:abstractNum w:abstractNumId="18" w15:restartNumberingAfterBreak="0">
     <w:nsid w:val="37783306"/>
     <w:multiLevelType w:val="multilevel"/>
     <w:tmpl w:val="3D28BBCA"/>
@@ -4390,7 +5067,7 @@
       </w:rPr>
     </w:lvl>
   </w:abstractNum>
-  <w:abstractNum w:abstractNumId="18" w15:restartNumberingAfterBreak="0">
+  <w:abstractNum w:abstractNumId="19" w15:restartNumberingAfterBreak="0">
     <w:nsid w:val="3AFC037D"/>
     <w:multiLevelType w:val="hybridMultilevel"/>
     <w:tmpl w:val="FC5CF294"/>
@@ -4476,7 +5153,7 @@
       </w:pPr>
     </w:lvl>
   </w:abstractNum>
-  <w:abstractNum w:abstractNumId="19" w15:restartNumberingAfterBreak="0">
+  <w:abstractNum w:abstractNumId="20" w15:restartNumberingAfterBreak="0">
     <w:nsid w:val="3C3F6F4B"/>
     <w:multiLevelType w:val="multilevel"/>
     <w:tmpl w:val="950A4F26"/>
@@ -4597,7 +5274,7 @@
       </w:rPr>
     </w:lvl>
   </w:abstractNum>
-  <w:abstractNum w:abstractNumId="20" w15:restartNumberingAfterBreak="0">
+  <w:abstractNum w:abstractNumId="21" w15:restartNumberingAfterBreak="0">
     <w:nsid w:val="3D745D7A"/>
     <w:multiLevelType w:val="hybridMultilevel"/>
     <w:tmpl w:val="C0E45B18"/>
@@ -4683,7 +5360,7 @@
       </w:pPr>
     </w:lvl>
   </w:abstractNum>
-  <w:abstractNum w:abstractNumId="21" w15:restartNumberingAfterBreak="0">
+  <w:abstractNum w:abstractNumId="22" w15:restartNumberingAfterBreak="0">
     <w:nsid w:val="40A716F8"/>
     <w:multiLevelType w:val="hybridMultilevel"/>
     <w:tmpl w:val="BC3243EE"/>
@@ -4772,7 +5449,7 @@
       </w:pPr>
     </w:lvl>
   </w:abstractNum>
-  <w:abstractNum w:abstractNumId="22" w15:restartNumberingAfterBreak="0">
+  <w:abstractNum w:abstractNumId="23" w15:restartNumberingAfterBreak="0">
     <w:nsid w:val="412F5DA1"/>
     <w:multiLevelType w:val="multilevel"/>
     <w:tmpl w:val="1136C7BC"/>
@@ -4893,7 +5570,7 @@
       </w:rPr>
     </w:lvl>
   </w:abstractNum>
-  <w:abstractNum w:abstractNumId="23" w15:restartNumberingAfterBreak="0">
+  <w:abstractNum w:abstractNumId="24" w15:restartNumberingAfterBreak="0">
     <w:nsid w:val="42684B1F"/>
     <w:multiLevelType w:val="multilevel"/>
     <w:tmpl w:val="5A2E0542"/>
@@ -5009,7 +5686,7 @@
       </w:rPr>
     </w:lvl>
   </w:abstractNum>
-  <w:abstractNum w:abstractNumId="24" w15:restartNumberingAfterBreak="0">
+  <w:abstractNum w:abstractNumId="25" w15:restartNumberingAfterBreak="0">
     <w:nsid w:val="471535D9"/>
     <w:multiLevelType w:val="hybridMultilevel"/>
     <w:tmpl w:val="08864C84"/>
@@ -5122,7 +5799,7 @@
       </w:rPr>
     </w:lvl>
   </w:abstractNum>
-  <w:abstractNum w:abstractNumId="25" w15:restartNumberingAfterBreak="0">
+  <w:abstractNum w:abstractNumId="26" w15:restartNumberingAfterBreak="0">
     <w:nsid w:val="49062D73"/>
     <w:multiLevelType w:val="hybridMultilevel"/>
     <w:tmpl w:val="9AB6DADE"/>
@@ -5208,7 +5885,7 @@
       </w:pPr>
     </w:lvl>
   </w:abstractNum>
-  <w:abstractNum w:abstractNumId="26" w15:restartNumberingAfterBreak="0">
+  <w:abstractNum w:abstractNumId="27" w15:restartNumberingAfterBreak="0">
     <w:nsid w:val="4C7A2BBA"/>
     <w:multiLevelType w:val="hybridMultilevel"/>
     <w:tmpl w:val="32322A52"/>
@@ -5321,7 +5998,7 @@
       </w:rPr>
     </w:lvl>
   </w:abstractNum>
-  <w:abstractNum w:abstractNumId="27" w15:restartNumberingAfterBreak="0">
+  <w:abstractNum w:abstractNumId="28" w15:restartNumberingAfterBreak="0">
     <w:nsid w:val="525A0A9B"/>
     <w:multiLevelType w:val="multilevel"/>
     <w:tmpl w:val="026EAFD4"/>
@@ -5470,7 +6147,7 @@
       </w:rPr>
     </w:lvl>
   </w:abstractNum>
-  <w:abstractNum w:abstractNumId="28" w15:restartNumberingAfterBreak="0">
+  <w:abstractNum w:abstractNumId="29" w15:restartNumberingAfterBreak="0">
     <w:nsid w:val="5B4A645D"/>
     <w:multiLevelType w:val="multilevel"/>
     <w:tmpl w:val="950A4F26"/>
@@ -5591,7 +6268,233 @@
       </w:rPr>
     </w:lvl>
   </w:abstractNum>
-  <w:abstractNum w:abstractNumId="29" w15:restartNumberingAfterBreak="0">
+  <w:abstractNum w:abstractNumId="30" w15:restartNumberingAfterBreak="0">
+    <w:nsid w:val="5D1D74C8"/>
+    <w:multiLevelType w:val="hybridMultilevel"/>
+    <w:tmpl w:val="01461374"/>
+    <w:lvl w:ilvl="0" w:tplc="04090001">
+      <w:start w:val="1"/>
+      <w:numFmt w:val="bullet"/>
+      <w:lvlText w:val=""/>
+      <w:lvlJc w:val="left"/>
+      <w:pPr>
+        <w:ind w:left="1800" w:hanging="360"/>
+      </w:pPr>
+      <w:rPr>
+        <w:rFonts w:ascii="Symbol" w:hAnsi="Symbol" w:hint="default"/>
+      </w:rPr>
+    </w:lvl>
+    <w:lvl w:ilvl="1" w:tplc="04090003" w:tentative="1">
+      <w:start w:val="1"/>
+      <w:numFmt w:val="bullet"/>
+      <w:lvlText w:val="o"/>
+      <w:lvlJc w:val="left"/>
+      <w:pPr>
+        <w:ind w:left="2520" w:hanging="360"/>
+      </w:pPr>
+      <w:rPr>
+        <w:rFonts w:ascii="Courier New" w:hAnsi="Courier New" w:cs="Courier New" w:hint="default"/>
+      </w:rPr>
+    </w:lvl>
+    <w:lvl w:ilvl="2" w:tplc="04090005" w:tentative="1">
+      <w:start w:val="1"/>
+      <w:numFmt w:val="bullet"/>
+      <w:lvlText w:val=""/>
+      <w:lvlJc w:val="left"/>
+      <w:pPr>
+        <w:ind w:left="3240" w:hanging="360"/>
+      </w:pPr>
+      <w:rPr>
+        <w:rFonts w:ascii="Wingdings" w:hAnsi="Wingdings" w:hint="default"/>
+      </w:rPr>
+    </w:lvl>
+    <w:lvl w:ilvl="3" w:tplc="04090001" w:tentative="1">
+      <w:start w:val="1"/>
+      <w:numFmt w:val="bullet"/>
+      <w:lvlText w:val=""/>
+      <w:lvlJc w:val="left"/>
+      <w:pPr>
+        <w:ind w:left="3960" w:hanging="360"/>
+      </w:pPr>
+      <w:rPr>
+        <w:rFonts w:ascii="Symbol" w:hAnsi="Symbol" w:hint="default"/>
+      </w:rPr>
+    </w:lvl>
+    <w:lvl w:ilvl="4" w:tplc="04090003" w:tentative="1">
+      <w:start w:val="1"/>
+      <w:numFmt w:val="bullet"/>
+      <w:lvlText w:val="o"/>
+      <w:lvlJc w:val="left"/>
+      <w:pPr>
+        <w:ind w:left="4680" w:hanging="360"/>
+      </w:pPr>
+      <w:rPr>
+        <w:rFonts w:ascii="Courier New" w:hAnsi="Courier New" w:cs="Courier New" w:hint="default"/>
+      </w:rPr>
+    </w:lvl>
+    <w:lvl w:ilvl="5" w:tplc="04090005" w:tentative="1">
+      <w:start w:val="1"/>
+      <w:numFmt w:val="bullet"/>
+      <w:lvlText w:val=""/>
+      <w:lvlJc w:val="left"/>
+      <w:pPr>
+        <w:ind w:left="5400" w:hanging="360"/>
+      </w:pPr>
+      <w:rPr>
+        <w:rFonts w:ascii="Wingdings" w:hAnsi="Wingdings" w:hint="default"/>
+      </w:rPr>
+    </w:lvl>
+    <w:lvl w:ilvl="6" w:tplc="04090001" w:tentative="1">
+      <w:start w:val="1"/>
+      <w:numFmt w:val="bullet"/>
+      <w:lvlText w:val=""/>
+      <w:lvlJc w:val="left"/>
+      <w:pPr>
+        <w:ind w:left="6120" w:hanging="360"/>
+      </w:pPr>
+      <w:rPr>
+        <w:rFonts w:ascii="Symbol" w:hAnsi="Symbol" w:hint="default"/>
+      </w:rPr>
+    </w:lvl>
+    <w:lvl w:ilvl="7" w:tplc="04090003" w:tentative="1">
+      <w:start w:val="1"/>
+      <w:numFmt w:val="bullet"/>
+      <w:lvlText w:val="o"/>
+      <w:lvlJc w:val="left"/>
+      <w:pPr>
+        <w:ind w:left="6840" w:hanging="360"/>
+      </w:pPr>
+      <w:rPr>
+        <w:rFonts w:ascii="Courier New" w:hAnsi="Courier New" w:cs="Courier New" w:hint="default"/>
+      </w:rPr>
+    </w:lvl>
+    <w:lvl w:ilvl="8" w:tplc="04090005" w:tentative="1">
+      <w:start w:val="1"/>
+      <w:numFmt w:val="bullet"/>
+      <w:lvlText w:val=""/>
+      <w:lvlJc w:val="left"/>
+      <w:pPr>
+        <w:ind w:left="7560" w:hanging="360"/>
+      </w:pPr>
+      <w:rPr>
+        <w:rFonts w:ascii="Wingdings" w:hAnsi="Wingdings" w:hint="default"/>
+      </w:rPr>
+    </w:lvl>
+  </w:abstractNum>
+  <w:abstractNum w:abstractNumId="31" w15:restartNumberingAfterBreak="0">
+    <w:nsid w:val="63910A8B"/>
+    <w:multiLevelType w:val="hybridMultilevel"/>
+    <w:tmpl w:val="6DCA4754"/>
+    <w:lvl w:ilvl="0" w:tplc="04270001">
+      <w:start w:val="1"/>
+      <w:numFmt w:val="bullet"/>
+      <w:lvlText w:val=""/>
+      <w:lvlJc w:val="left"/>
+      <w:pPr>
+        <w:ind w:left="2520" w:hanging="360"/>
+      </w:pPr>
+      <w:rPr>
+        <w:rFonts w:ascii="Symbol" w:hAnsi="Symbol" w:hint="default"/>
+      </w:rPr>
+    </w:lvl>
+    <w:lvl w:ilvl="1" w:tplc="04270003">
+      <w:start w:val="1"/>
+      <w:numFmt w:val="bullet"/>
+      <w:lvlText w:val="o"/>
+      <w:lvlJc w:val="left"/>
+      <w:pPr>
+        <w:ind w:left="3240" w:hanging="360"/>
+      </w:pPr>
+      <w:rPr>
+        <w:rFonts w:ascii="Courier New" w:hAnsi="Courier New" w:cs="Courier New" w:hint="default"/>
+      </w:rPr>
+    </w:lvl>
+    <w:lvl w:ilvl="2" w:tplc="04270005">
+      <w:start w:val="1"/>
+      <w:numFmt w:val="bullet"/>
+      <w:lvlText w:val=""/>
+      <w:lvlJc w:val="left"/>
+      <w:pPr>
+        <w:ind w:left="3960" w:hanging="360"/>
+      </w:pPr>
+      <w:rPr>
+        <w:rFonts w:ascii="Wingdings" w:hAnsi="Wingdings" w:hint="default"/>
+      </w:rPr>
+    </w:lvl>
+    <w:lvl w:ilvl="3" w:tplc="04270001">
+      <w:start w:val="1"/>
+      <w:numFmt w:val="bullet"/>
+      <w:lvlText w:val=""/>
+      <w:lvlJc w:val="left"/>
+      <w:pPr>
+        <w:ind w:left="4680" w:hanging="360"/>
+      </w:pPr>
+      <w:rPr>
+        <w:rFonts w:ascii="Symbol" w:hAnsi="Symbol" w:hint="default"/>
+      </w:rPr>
+    </w:lvl>
+    <w:lvl w:ilvl="4" w:tplc="04270003">
+      <w:start w:val="1"/>
+      <w:numFmt w:val="bullet"/>
+      <w:lvlText w:val="o"/>
+      <w:lvlJc w:val="left"/>
+      <w:pPr>
+        <w:ind w:left="5400" w:hanging="360"/>
+      </w:pPr>
+      <w:rPr>
+        <w:rFonts w:ascii="Courier New" w:hAnsi="Courier New" w:cs="Courier New" w:hint="default"/>
+      </w:rPr>
+    </w:lvl>
+    <w:lvl w:ilvl="5" w:tplc="04270005">
+      <w:start w:val="1"/>
+      <w:numFmt w:val="bullet"/>
+      <w:lvlText w:val=""/>
+      <w:lvlJc w:val="left"/>
+      <w:pPr>
+        <w:ind w:left="6120" w:hanging="360"/>
+      </w:pPr>
+      <w:rPr>
+        <w:rFonts w:ascii="Wingdings" w:hAnsi="Wingdings" w:hint="default"/>
+      </w:rPr>
+    </w:lvl>
+    <w:lvl w:ilvl="6" w:tplc="04270001">
+      <w:start w:val="1"/>
+      <w:numFmt w:val="bullet"/>
+      <w:lvlText w:val=""/>
+      <w:lvlJc w:val="left"/>
+      <w:pPr>
+        <w:ind w:left="6840" w:hanging="360"/>
+      </w:pPr>
+      <w:rPr>
+        <w:rFonts w:ascii="Symbol" w:hAnsi="Symbol" w:hint="default"/>
+      </w:rPr>
+    </w:lvl>
+    <w:lvl w:ilvl="7" w:tplc="04270003">
+      <w:start w:val="1"/>
+      <w:numFmt w:val="bullet"/>
+      <w:lvlText w:val="o"/>
+      <w:lvlJc w:val="left"/>
+      <w:pPr>
+        <w:ind w:left="7560" w:hanging="360"/>
+      </w:pPr>
+      <w:rPr>
+        <w:rFonts w:ascii="Courier New" w:hAnsi="Courier New" w:cs="Courier New" w:hint="default"/>
+      </w:rPr>
+    </w:lvl>
+    <w:lvl w:ilvl="8" w:tplc="04270005">
+      <w:start w:val="1"/>
+      <w:numFmt w:val="bullet"/>
+      <w:lvlText w:val=""/>
+      <w:lvlJc w:val="left"/>
+      <w:pPr>
+        <w:ind w:left="8280" w:hanging="360"/>
+      </w:pPr>
+      <w:rPr>
+        <w:rFonts w:ascii="Wingdings" w:hAnsi="Wingdings" w:hint="default"/>
+      </w:rPr>
+    </w:lvl>
+  </w:abstractNum>
+  <w:abstractNum w:abstractNumId="32" w15:restartNumberingAfterBreak="0">
     <w:nsid w:val="67F311C5"/>
     <w:multiLevelType w:val="hybridMultilevel"/>
     <w:tmpl w:val="D3308052"/>
@@ -5677,7 +6580,7 @@
       </w:pPr>
     </w:lvl>
   </w:abstractNum>
-  <w:abstractNum w:abstractNumId="30" w15:restartNumberingAfterBreak="0">
+  <w:abstractNum w:abstractNumId="33" w15:restartNumberingAfterBreak="0">
     <w:nsid w:val="691C3357"/>
     <w:multiLevelType w:val="hybridMultilevel"/>
     <w:tmpl w:val="7A904AAA"/>
@@ -5768,7 +6671,7 @@
       </w:pPr>
     </w:lvl>
   </w:abstractNum>
-  <w:abstractNum w:abstractNumId="31" w15:restartNumberingAfterBreak="0">
+  <w:abstractNum w:abstractNumId="34" w15:restartNumberingAfterBreak="0">
     <w:nsid w:val="73B95F6F"/>
     <w:multiLevelType w:val="hybridMultilevel"/>
     <w:tmpl w:val="F5A668DE"/>
@@ -5908,7 +6811,93 @@
       </w:rPr>
     </w:lvl>
   </w:abstractNum>
-  <w:abstractNum w:abstractNumId="32" w15:restartNumberingAfterBreak="0">
+  <w:abstractNum w:abstractNumId="35" w15:restartNumberingAfterBreak="0">
+    <w:nsid w:val="745B1185"/>
+    <w:multiLevelType w:val="hybridMultilevel"/>
+    <w:tmpl w:val="C1D2250A"/>
+    <w:lvl w:ilvl="0" w:tplc="0427000F">
+      <w:start w:val="1"/>
+      <w:numFmt w:val="decimal"/>
+      <w:lvlText w:val="%1."/>
+      <w:lvlJc w:val="left"/>
+      <w:pPr>
+        <w:ind w:left="1800" w:hanging="360"/>
+      </w:pPr>
+    </w:lvl>
+    <w:lvl w:ilvl="1" w:tplc="04270019">
+      <w:start w:val="1"/>
+      <w:numFmt w:val="lowerLetter"/>
+      <w:lvlText w:val="%2."/>
+      <w:lvlJc w:val="left"/>
+      <w:pPr>
+        <w:ind w:left="2520" w:hanging="360"/>
+      </w:pPr>
+    </w:lvl>
+    <w:lvl w:ilvl="2" w:tplc="0427001B">
+      <w:start w:val="1"/>
+      <w:numFmt w:val="lowerRoman"/>
+      <w:lvlText w:val="%3."/>
+      <w:lvlJc w:val="right"/>
+      <w:pPr>
+        <w:ind w:left="3240" w:hanging="180"/>
+      </w:pPr>
+    </w:lvl>
+    <w:lvl w:ilvl="3" w:tplc="0427000F">
+      <w:start w:val="1"/>
+      <w:numFmt w:val="decimal"/>
+      <w:lvlText w:val="%4."/>
+      <w:lvlJc w:val="left"/>
+      <w:pPr>
+        <w:ind w:left="3960" w:hanging="360"/>
+      </w:pPr>
+    </w:lvl>
+    <w:lvl w:ilvl="4" w:tplc="04270019">
+      <w:start w:val="1"/>
+      <w:numFmt w:val="lowerLetter"/>
+      <w:lvlText w:val="%5."/>
+      <w:lvlJc w:val="left"/>
+      <w:pPr>
+        <w:ind w:left="4680" w:hanging="360"/>
+      </w:pPr>
+    </w:lvl>
+    <w:lvl w:ilvl="5" w:tplc="0427001B">
+      <w:start w:val="1"/>
+      <w:numFmt w:val="lowerRoman"/>
+      <w:lvlText w:val="%6."/>
+      <w:lvlJc w:val="right"/>
+      <w:pPr>
+        <w:ind w:left="5400" w:hanging="180"/>
+      </w:pPr>
+    </w:lvl>
+    <w:lvl w:ilvl="6" w:tplc="0427000F">
+      <w:start w:val="1"/>
+      <w:numFmt w:val="decimal"/>
+      <w:lvlText w:val="%7."/>
+      <w:lvlJc w:val="left"/>
+      <w:pPr>
+        <w:ind w:left="6120" w:hanging="360"/>
+      </w:pPr>
+    </w:lvl>
+    <w:lvl w:ilvl="7" w:tplc="04270019">
+      <w:start w:val="1"/>
+      <w:numFmt w:val="lowerLetter"/>
+      <w:lvlText w:val="%8."/>
+      <w:lvlJc w:val="left"/>
+      <w:pPr>
+        <w:ind w:left="6840" w:hanging="360"/>
+      </w:pPr>
+    </w:lvl>
+    <w:lvl w:ilvl="8" w:tplc="0427001B">
+      <w:start w:val="1"/>
+      <w:numFmt w:val="lowerRoman"/>
+      <w:lvlText w:val="%9."/>
+      <w:lvlJc w:val="right"/>
+      <w:pPr>
+        <w:ind w:left="7560" w:hanging="180"/>
+      </w:pPr>
+    </w:lvl>
+  </w:abstractNum>
+  <w:abstractNum w:abstractNumId="36" w15:restartNumberingAfterBreak="0">
     <w:nsid w:val="747F7266"/>
     <w:multiLevelType w:val="hybridMultilevel"/>
     <w:tmpl w:val="008AEF6E"/>
@@ -5994,7 +6983,7 @@
       </w:pPr>
     </w:lvl>
   </w:abstractNum>
-  <w:abstractNum w:abstractNumId="33" w15:restartNumberingAfterBreak="0">
+  <w:abstractNum w:abstractNumId="37" w15:restartNumberingAfterBreak="0">
     <w:nsid w:val="77705D4E"/>
     <w:multiLevelType w:val="hybridMultilevel"/>
     <w:tmpl w:val="90385EFA"/>
@@ -6080,7 +7069,7 @@
       </w:pPr>
     </w:lvl>
   </w:abstractNum>
-  <w:abstractNum w:abstractNumId="34" w15:restartNumberingAfterBreak="0">
+  <w:abstractNum w:abstractNumId="38" w15:restartNumberingAfterBreak="0">
     <w:nsid w:val="7E3D2EC9"/>
     <w:multiLevelType w:val="hybridMultilevel"/>
     <w:tmpl w:val="0E3ED498"/>
@@ -6194,109 +7183,109 @@
     </w:lvl>
   </w:abstractNum>
   <w:num w:numId="1">
-    <w:abstractNumId w:val="5"/>
+    <w:abstractNumId w:val="6"/>
   </w:num>
   <w:num w:numId="2">
-    <w:abstractNumId w:val="12"/>
+    <w:abstractNumId w:val="13"/>
   </w:num>
   <w:num w:numId="3">
-    <w:abstractNumId w:val="14"/>
+    <w:abstractNumId w:val="15"/>
   </w:num>
   <w:num w:numId="4">
     <w:abstractNumId w:val="0"/>
   </w:num>
   <w:num w:numId="5">
-    <w:abstractNumId w:val="31"/>
+    <w:abstractNumId w:val="34"/>
   </w:num>
   <w:num w:numId="6">
+    <w:abstractNumId w:val="10"/>
+  </w:num>
+  <w:num w:numId="7">
+    <w:abstractNumId w:val="17"/>
+  </w:num>
+  <w:num w:numId="8">
     <w:abstractNumId w:val="9"/>
   </w:num>
-  <w:num w:numId="7">
+  <w:num w:numId="9">
+    <w:abstractNumId w:val="27"/>
+  </w:num>
+  <w:num w:numId="10">
+    <w:abstractNumId w:val="23"/>
+  </w:num>
+  <w:num w:numId="11">
+    <w:abstractNumId w:val="25"/>
+  </w:num>
+  <w:num w:numId="12">
+    <w:abstractNumId w:val="11"/>
+  </w:num>
+  <w:num w:numId="13">
+    <w:abstractNumId w:val="14"/>
+  </w:num>
+  <w:num w:numId="14">
+    <w:abstractNumId w:val="32"/>
+  </w:num>
+  <w:num w:numId="15">
+    <w:abstractNumId w:val="3"/>
+  </w:num>
+  <w:num w:numId="16">
+    <w:abstractNumId w:val="22"/>
+  </w:num>
+  <w:num w:numId="17">
+    <w:abstractNumId w:val="36"/>
+  </w:num>
+  <w:num w:numId="18">
+    <w:abstractNumId w:val="37"/>
+  </w:num>
+  <w:num w:numId="19">
+    <w:abstractNumId w:val="26"/>
+  </w:num>
+  <w:num w:numId="20">
+    <w:abstractNumId w:val="21"/>
+  </w:num>
+  <w:num w:numId="21">
+    <w:abstractNumId w:val="12"/>
+  </w:num>
+  <w:num w:numId="22">
     <w:abstractNumId w:val="16"/>
   </w:num>
-  <w:num w:numId="8">
+  <w:num w:numId="23">
+    <w:abstractNumId w:val="7"/>
+  </w:num>
+  <w:num w:numId="24">
+    <w:abstractNumId w:val="18"/>
+  </w:num>
+  <w:num w:numId="25">
+    <w:abstractNumId w:val="28"/>
+  </w:num>
+  <w:num w:numId="26">
+    <w:abstractNumId w:val="24"/>
+  </w:num>
+  <w:num w:numId="27">
+    <w:abstractNumId w:val="5"/>
+  </w:num>
+  <w:num w:numId="28">
+    <w:abstractNumId w:val="2"/>
+  </w:num>
+  <w:num w:numId="29">
+    <w:abstractNumId w:val="20"/>
+  </w:num>
+  <w:num w:numId="30">
     <w:abstractNumId w:val="8"/>
   </w:num>
-  <w:num w:numId="9">
-    <w:abstractNumId w:val="26"/>
+  <w:num w:numId="31">
+    <w:abstractNumId w:val="33"/>
   </w:num>
-  <w:num w:numId="10">
-    <w:abstractNumId w:val="22"/>
+  <w:num w:numId="32">
+    <w:abstractNumId w:val="38"/>
   </w:num>
-  <w:num w:numId="11">
-    <w:abstractNumId w:val="24"/>
+  <w:num w:numId="33">
+    <w:abstractNumId w:val="4"/>
   </w:num>
-  <w:num w:numId="12">
-    <w:abstractNumId w:val="10"/>
-  </w:num>
-  <w:num w:numId="13">
-    <w:abstractNumId w:val="13"/>
-  </w:num>
-  <w:num w:numId="14">
+  <w:num w:numId="34">
     <w:abstractNumId w:val="29"/>
   </w:num>
-  <w:num w:numId="15">
-    <w:abstractNumId w:val="2"/>
-  </w:num>
-  <w:num w:numId="16">
-    <w:abstractNumId w:val="21"/>
-  </w:num>
-  <w:num w:numId="17">
-    <w:abstractNumId w:val="32"/>
-  </w:num>
-  <w:num w:numId="18">
-    <w:abstractNumId w:val="33"/>
-  </w:num>
-  <w:num w:numId="19">
-    <w:abstractNumId w:val="25"/>
-  </w:num>
-  <w:num w:numId="20">
-    <w:abstractNumId w:val="20"/>
-  </w:num>
-  <w:num w:numId="21">
-    <w:abstractNumId w:val="11"/>
-  </w:num>
-  <w:num w:numId="22">
-    <w:abstractNumId w:val="15"/>
-  </w:num>
-  <w:num w:numId="23">
-    <w:abstractNumId w:val="6"/>
-  </w:num>
-  <w:num w:numId="24">
-    <w:abstractNumId w:val="17"/>
-  </w:num>
-  <w:num w:numId="25">
-    <w:abstractNumId w:val="27"/>
-  </w:num>
-  <w:num w:numId="26">
-    <w:abstractNumId w:val="23"/>
-  </w:num>
-  <w:num w:numId="27">
-    <w:abstractNumId w:val="4"/>
-  </w:num>
-  <w:num w:numId="28">
-    <w:abstractNumId w:val="1"/>
-  </w:num>
-  <w:num w:numId="29">
+  <w:num w:numId="35">
     <w:abstractNumId w:val="19"/>
-  </w:num>
-  <w:num w:numId="30">
-    <w:abstractNumId w:val="7"/>
-  </w:num>
-  <w:num w:numId="31">
-    <w:abstractNumId w:val="30"/>
-  </w:num>
-  <w:num w:numId="32">
-    <w:abstractNumId w:val="34"/>
-  </w:num>
-  <w:num w:numId="33">
-    <w:abstractNumId w:val="3"/>
-  </w:num>
-  <w:num w:numId="34">
-    <w:abstractNumId w:val="28"/>
-  </w:num>
-  <w:num w:numId="35">
-    <w:abstractNumId w:val="18"/>
   </w:num>
   <w:num w:numId="36">
     <w:abstractNumId w:val="0"/>
@@ -6327,6 +7316,45 @@
     <w:lvlOverride w:ilvl="8">
       <w:startOverride w:val="1"/>
     </w:lvlOverride>
+  </w:num>
+  <w:num w:numId="37">
+    <w:abstractNumId w:val="1"/>
+  </w:num>
+  <w:num w:numId="38">
+    <w:abstractNumId w:val="30"/>
+  </w:num>
+  <w:num w:numId="39">
+    <w:abstractNumId w:val="35"/>
+    <w:lvlOverride w:ilvl="0">
+      <w:startOverride w:val="1"/>
+    </w:lvlOverride>
+    <w:lvlOverride w:ilvl="1">
+      <w:startOverride w:val="1"/>
+    </w:lvlOverride>
+    <w:lvlOverride w:ilvl="2">
+      <w:startOverride w:val="1"/>
+    </w:lvlOverride>
+    <w:lvlOverride w:ilvl="3">
+      <w:startOverride w:val="1"/>
+    </w:lvlOverride>
+    <w:lvlOverride w:ilvl="4">
+      <w:startOverride w:val="1"/>
+    </w:lvlOverride>
+    <w:lvlOverride w:ilvl="5">
+      <w:startOverride w:val="1"/>
+    </w:lvlOverride>
+    <w:lvlOverride w:ilvl="6">
+      <w:startOverride w:val="1"/>
+    </w:lvlOverride>
+    <w:lvlOverride w:ilvl="7">
+      <w:startOverride w:val="1"/>
+    </w:lvlOverride>
+    <w:lvlOverride w:ilvl="8">
+      <w:startOverride w:val="1"/>
+    </w:lvlOverride>
+  </w:num>
+  <w:num w:numId="40">
+    <w:abstractNumId w:val="31"/>
   </w:num>
 </w:numbering>
 </file>
@@ -7424,7 +8452,7 @@
 </file>
 
 <file path=customXml/itemProps1.xml><?xml version="1.0" encoding="utf-8"?>
-<ds:datastoreItem xmlns:ds="http://schemas.openxmlformats.org/officeDocument/2006/customXml" ds:itemID="{0FD79FC9-E66E-466F-A9E4-CE37A9920633}">
+<ds:datastoreItem xmlns:ds="http://schemas.openxmlformats.org/officeDocument/2006/customXml" ds:itemID="{71BCBF76-995A-4103-8F04-7A32401B9842}">
   <ds:schemaRefs>
     <ds:schemaRef ds:uri="http://schemas.openxmlformats.org/officeDocument/2006/bibliography"/>
   </ds:schemaRefs>

</xml_diff>